<commit_message>
accomplissement presque complet de mon site
</commit_message>
<xml_diff>
--- a/Projet ICT-120/documentation/GJE_Documentation de projet.docx
+++ b/Projet ICT-120/documentation/GJE_Documentation de projet.docx
@@ -1,52 +1,2196 @@
 
 <file path=word/document.xml><?xml version="1.0" encoding="utf-8"?>
-<w:document xmlns:wpc="http://schemas.microsoft.com/office/word/2010/wordprocessingCanvas" xmlns:cx="http://schemas.microsoft.com/office/drawing/2014/chartex" xmlns:cx1="http://schemas.microsoft.com/office/drawing/2015/9/8/chartex" xmlns:mc="http://schemas.openxmlformats.org/markup-compatibility/2006" xmlns:o="urn:schemas-microsoft-com:office:office" xmlns:r="http://schemas.openxmlformats.org/officeDocument/2006/relationships" xmlns:m="http://schemas.openxmlformats.org/officeDocument/2006/math" xmlns:v="urn:schemas-microsoft-com:vml" xmlns:wp14="http://schemas.microsoft.com/office/word/2010/wordprocessingDrawing" xmlns:wp="http://schemas.openxmlformats.org/drawingml/2006/wordprocessingDrawing" xmlns:w10="urn:schemas-microsoft-com:office:word" xmlns:w="http://schemas.openxmlformats.org/wordprocessingml/2006/main" xmlns:w14="http://schemas.microsoft.com/office/word/2010/wordml" xmlns:w15="http://schemas.microsoft.com/office/word/2012/wordml" xmlns:w16se="http://schemas.microsoft.com/office/word/2015/wordml/symex" xmlns:wpg="http://schemas.microsoft.com/office/word/2010/wordprocessingGroup" xmlns:wpi="http://schemas.microsoft.com/office/word/2010/wordprocessingInk" xmlns:wne="http://schemas.microsoft.com/office/word/2006/wordml" xmlns:wps="http://schemas.microsoft.com/office/word/2010/wordprocessingShape" mc:Ignorable="w14 w15 w16se wp14">
+<w:document xmlns:wpc="http://schemas.microsoft.com/office/word/2010/wordprocessingCanvas" xmlns:cx="http://schemas.microsoft.com/office/drawing/2014/chartex" xmlns:cx1="http://schemas.microsoft.com/office/drawing/2015/9/8/chartex" xmlns:cx2="http://schemas.microsoft.com/office/drawing/2015/10/21/chartex" xmlns:cx3="http://schemas.microsoft.com/office/drawing/2016/5/9/chartex" xmlns:cx4="http://schemas.microsoft.com/office/drawing/2016/5/10/chartex" xmlns:cx5="http://schemas.microsoft.com/office/drawing/2016/5/11/chartex" xmlns:cx6="http://schemas.microsoft.com/office/drawing/2016/5/12/chartex" xmlns:cx7="http://schemas.microsoft.com/office/drawing/2016/5/13/chartex" xmlns:cx8="http://schemas.microsoft.com/office/drawing/2016/5/14/chartex" xmlns:mc="http://schemas.openxmlformats.org/markup-compatibility/2006" xmlns:aink="http://schemas.microsoft.com/office/drawing/2016/ink" xmlns:am3d="http://schemas.microsoft.com/office/drawing/2017/model3d" xmlns:o="urn:schemas-microsoft-com:office:office" xmlns:r="http://schemas.openxmlformats.org/officeDocument/2006/relationships" xmlns:m="http://schemas.openxmlformats.org/officeDocument/2006/math" xmlns:v="urn:schemas-microsoft-com:vml" xmlns:wp14="http://schemas.microsoft.com/office/word/2010/wordprocessingDrawing" xmlns:wp="http://schemas.openxmlformats.org/drawingml/2006/wordprocessingDrawing" xmlns:w10="urn:schemas-microsoft-com:office:word" xmlns:w="http://schemas.openxmlformats.org/wordprocessingml/2006/main" xmlns:w14="http://schemas.microsoft.com/office/word/2010/wordml" xmlns:w15="http://schemas.microsoft.com/office/word/2012/wordml" xmlns:w16cid="http://schemas.microsoft.com/office/word/2016/wordml/cid" xmlns:w16se="http://schemas.microsoft.com/office/word/2015/wordml/symex" xmlns:wpg="http://schemas.microsoft.com/office/word/2010/wordprocessingGroup" xmlns:wpi="http://schemas.microsoft.com/office/word/2010/wordprocessingInk" xmlns:wne="http://schemas.microsoft.com/office/word/2006/wordml" xmlns:wps="http://schemas.microsoft.com/office/word/2010/wordprocessingShape" mc:Ignorable="w14 w15 w16se w16cid wp14">
   <w:body>
-    <w:p>
-      <w:pPr>
-        <w:jc w:val="center"/>
-        <w:rPr>
+    <w:p/>
+    <w:tbl>
+      <w:tblPr>
+        <w:tblpPr w:leftFromText="141" w:rightFromText="141" w:vertAnchor="text" w:horzAnchor="margin" w:tblpXSpec="center" w:tblpY="108"/>
+        <w:tblW w:w="11387" w:type="dxa"/>
+        <w:tblBorders>
+          <w:top w:val="single" w:sz="4" w:space="0" w:color="auto"/>
+          <w:left w:val="single" w:sz="4" w:space="0" w:color="auto"/>
+          <w:bottom w:val="single" w:sz="4" w:space="0" w:color="auto"/>
+          <w:right w:val="single" w:sz="4" w:space="0" w:color="auto"/>
+          <w:insideH w:val="single" w:sz="4" w:space="0" w:color="auto"/>
+          <w:insideV w:val="single" w:sz="4" w:space="0" w:color="auto"/>
+        </w:tblBorders>
+        <w:tblCellMar>
+          <w:left w:w="70" w:type="dxa"/>
+          <w:right w:w="70" w:type="dxa"/>
+        </w:tblCellMar>
+        <w:tblLook w:val="0000" w:firstRow="0" w:lastRow="0" w:firstColumn="0" w:lastColumn="0" w:noHBand="0" w:noVBand="0"/>
+      </w:tblPr>
+      <w:tblGrid>
+        <w:gridCol w:w="11387"/>
+      </w:tblGrid>
+      <w:tr>
+        <w:trPr>
+          <w:trHeight w:val="1114"/>
+        </w:trPr>
+        <w:tc>
+          <w:tcPr>
+            <w:tcW w:w="11387" w:type="dxa"/>
+          </w:tcPr>
+          <w:p>
+            <w:pPr>
+              <w:pStyle w:val="Help"/>
+              <w:jc w:val="center"/>
+              <w:rPr>
+                <w:i w:val="0"/>
+                <w:sz w:val="88"/>
+                <w:szCs w:val="88"/>
+              </w:rPr>
+            </w:pPr>
+            <w:r>
+              <w:rPr>
+                <w:i w:val="0"/>
+                <w:sz w:val="88"/>
+                <w:szCs w:val="88"/>
+              </w:rPr>
+              <w:t>Le voyage d’étude à Pekin</w:t>
+            </w:r>
+          </w:p>
+        </w:tc>
+      </w:tr>
+    </w:tbl>
+    <w:p>
+      <w:pPr>
+        <w:pStyle w:val="TM1"/>
+      </w:pPr>
+      <w:r>
+        <w:drawing>
+          <wp:anchor distT="0" distB="0" distL="114300" distR="114300" simplePos="0" relativeHeight="251665408" behindDoc="1" locked="0" layoutInCell="1" allowOverlap="1">
+            <wp:simplePos x="0" y="0"/>
+            <wp:positionH relativeFrom="column">
+              <wp:posOffset>-393065</wp:posOffset>
+            </wp:positionH>
+            <wp:positionV relativeFrom="paragraph">
+              <wp:posOffset>1081861</wp:posOffset>
+            </wp:positionV>
+            <wp:extent cx="6543648" cy="4906010"/>
+            <wp:effectExtent l="0" t="0" r="0" b="8890"/>
+            <wp:wrapTight wrapText="bothSides">
+              <wp:wrapPolygon edited="0">
+                <wp:start x="0" y="0"/>
+                <wp:lineTo x="0" y="21555"/>
+                <wp:lineTo x="21508" y="21555"/>
+                <wp:lineTo x="21508" y="0"/>
+                <wp:lineTo x="0" y="0"/>
+              </wp:wrapPolygon>
+            </wp:wrapTight>
+            <wp:docPr id="1" name="Image 1" descr="Résultat de recherche d'images pour &quot;voyage pekin&quot;"/>
+            <wp:cNvGraphicFramePr>
+              <a:graphicFrameLocks xmlns:a="http://schemas.openxmlformats.org/drawingml/2006/main" noChangeAspect="1"/>
+            </wp:cNvGraphicFramePr>
+            <a:graphic xmlns:a="http://schemas.openxmlformats.org/drawingml/2006/main">
+              <a:graphicData uri="http://schemas.openxmlformats.org/drawingml/2006/picture">
+                <pic:pic xmlns:pic="http://schemas.openxmlformats.org/drawingml/2006/picture">
+                  <pic:nvPicPr>
+                    <pic:cNvPr id="0" name="Picture 1" descr="Résultat de recherche d'images pour &quot;voyage pekin&quot;"/>
+                    <pic:cNvPicPr>
+                      <a:picLocks noChangeAspect="1" noChangeArrowheads="1"/>
+                    </pic:cNvPicPr>
+                  </pic:nvPicPr>
+                  <pic:blipFill>
+                    <a:blip r:embed="rId5">
+                      <a:extLst>
+                        <a:ext uri="{28A0092B-C50C-407E-A947-70E740481C1C}">
+                          <a14:useLocalDpi xmlns:a14="http://schemas.microsoft.com/office/drawing/2010/main" val="0"/>
+                        </a:ext>
+                      </a:extLst>
+                    </a:blip>
+                    <a:srcRect/>
+                    <a:stretch>
+                      <a:fillRect/>
+                    </a:stretch>
+                  </pic:blipFill>
+                  <pic:spPr bwMode="auto">
+                    <a:xfrm>
+                      <a:off x="0" y="0"/>
+                      <a:ext cx="6543648" cy="4906010"/>
+                    </a:xfrm>
+                    <a:prstGeom prst="rect">
+                      <a:avLst/>
+                    </a:prstGeom>
+                    <a:noFill/>
+                    <a:ln>
+                      <a:noFill/>
+                    </a:ln>
+                  </pic:spPr>
+                </pic:pic>
+              </a:graphicData>
+            </a:graphic>
+            <wp14:sizeRelH relativeFrom="margin">
+              <wp14:pctWidth>0</wp14:pctWidth>
+            </wp14:sizeRelH>
+            <wp14:sizeRelV relativeFrom="margin">
+              <wp14:pctHeight>0</wp14:pctHeight>
+            </wp14:sizeRelV>
+          </wp:anchor>
+        </w:drawing>
+      </w:r>
+      <w:r>
+        <w:rPr>
+          <w:lang w:val="fr-CH" w:eastAsia="fr-CH"/>
+        </w:rPr>
+        <w:drawing>
+          <wp:anchor distT="0" distB="0" distL="114300" distR="114300" simplePos="0" relativeHeight="251659264" behindDoc="0" locked="0" layoutInCell="0" allowOverlap="1" wp14:anchorId="047001E8" wp14:editId="5805C180">
+            <wp:simplePos x="0" y="0"/>
+            <wp:positionH relativeFrom="column">
+              <wp:posOffset>-163195</wp:posOffset>
+            </wp:positionH>
+            <wp:positionV relativeFrom="paragraph">
+              <wp:posOffset>-440690</wp:posOffset>
+            </wp:positionV>
+            <wp:extent cx="1112520" cy="338455"/>
+            <wp:effectExtent l="0" t="0" r="5080" b="0"/>
+            <wp:wrapNone/>
+            <wp:docPr id="5" name="Image 343" descr="Description : logo informatique vert 2008"/>
+            <wp:cNvGraphicFramePr>
+              <a:graphicFrameLocks xmlns:a="http://schemas.openxmlformats.org/drawingml/2006/main" noChangeAspect="1"/>
+            </wp:cNvGraphicFramePr>
+            <a:graphic xmlns:a="http://schemas.openxmlformats.org/drawingml/2006/main">
+              <a:graphicData uri="http://schemas.openxmlformats.org/drawingml/2006/picture">
+                <pic:pic xmlns:pic="http://schemas.openxmlformats.org/drawingml/2006/picture">
+                  <pic:nvPicPr>
+                    <pic:cNvPr id="0" name="Image 343" descr="Description : logo informatique vert 2008"/>
+                    <pic:cNvPicPr>
+                      <a:picLocks noChangeAspect="1" noChangeArrowheads="1"/>
+                    </pic:cNvPicPr>
+                  </pic:nvPicPr>
+                  <pic:blipFill>
+                    <a:blip r:embed="rId6">
+                      <a:extLst>
+                        <a:ext uri="{28A0092B-C50C-407E-A947-70E740481C1C}">
+                          <a14:useLocalDpi xmlns:a14="http://schemas.microsoft.com/office/drawing/2010/main" val="0"/>
+                        </a:ext>
+                      </a:extLst>
+                    </a:blip>
+                    <a:srcRect/>
+                    <a:stretch>
+                      <a:fillRect/>
+                    </a:stretch>
+                  </pic:blipFill>
+                  <pic:spPr bwMode="auto">
+                    <a:xfrm>
+                      <a:off x="0" y="0"/>
+                      <a:ext cx="1112520" cy="338455"/>
+                    </a:xfrm>
+                    <a:prstGeom prst="rect">
+                      <a:avLst/>
+                    </a:prstGeom>
+                    <a:noFill/>
+                    <a:ln>
+                      <a:noFill/>
+                    </a:ln>
+                  </pic:spPr>
+                </pic:pic>
+              </a:graphicData>
+            </a:graphic>
+            <wp14:sizeRelH relativeFrom="page">
+              <wp14:pctWidth>0</wp14:pctWidth>
+            </wp14:sizeRelH>
+            <wp14:sizeRelV relativeFrom="page">
+              <wp14:pctHeight>0</wp14:pctHeight>
+            </wp14:sizeRelV>
+          </wp:anchor>
+        </w:drawing>
+      </w:r>
+    </w:p>
+    <w:p/>
+    <w:p/>
+    <w:p/>
+    <w:p/>
+    <w:p/>
+    <w:p>
+      <w:r>
+        <w:rPr>
+          <w:noProof/>
+          <w:lang w:val="fr-CH" w:eastAsia="fr-CH"/>
+        </w:rPr>
+        <w:drawing>
+          <wp:anchor distT="0" distB="0" distL="114300" distR="114300" simplePos="0" relativeHeight="251662336" behindDoc="0" locked="0" layoutInCell="0" allowOverlap="1" wp14:anchorId="523339A6" wp14:editId="12378780">
+            <wp:simplePos x="0" y="0"/>
+            <wp:positionH relativeFrom="column">
+              <wp:posOffset>2180397</wp:posOffset>
+            </wp:positionH>
+            <wp:positionV relativeFrom="paragraph">
+              <wp:posOffset>175260</wp:posOffset>
+            </wp:positionV>
+            <wp:extent cx="1331595" cy="405130"/>
+            <wp:effectExtent l="0" t="0" r="0" b="1270"/>
+            <wp:wrapNone/>
+            <wp:docPr id="3" name="Image 3" descr="Description : logo informatique vert 2008"/>
+            <wp:cNvGraphicFramePr>
+              <a:graphicFrameLocks xmlns:a="http://schemas.openxmlformats.org/drawingml/2006/main" noChangeAspect="1"/>
+            </wp:cNvGraphicFramePr>
+            <a:graphic xmlns:a="http://schemas.openxmlformats.org/drawingml/2006/main">
+              <a:graphicData uri="http://schemas.openxmlformats.org/drawingml/2006/picture">
+                <pic:pic xmlns:pic="http://schemas.openxmlformats.org/drawingml/2006/picture">
+                  <pic:nvPicPr>
+                    <pic:cNvPr id="0" name="Image 3" descr="Description : logo informatique vert 2008"/>
+                    <pic:cNvPicPr>
+                      <a:picLocks noChangeAspect="1" noChangeArrowheads="1"/>
+                    </pic:cNvPicPr>
+                  </pic:nvPicPr>
+                  <pic:blipFill>
+                    <a:blip r:embed="rId7" cstate="print">
+                      <a:extLst>
+                        <a:ext uri="{28A0092B-C50C-407E-A947-70E740481C1C}">
+                          <a14:useLocalDpi xmlns:a14="http://schemas.microsoft.com/office/drawing/2010/main" val="0"/>
+                        </a:ext>
+                      </a:extLst>
+                    </a:blip>
+                    <a:srcRect/>
+                    <a:stretch>
+                      <a:fillRect/>
+                    </a:stretch>
+                  </pic:blipFill>
+                  <pic:spPr bwMode="auto">
+                    <a:xfrm>
+                      <a:off x="0" y="0"/>
+                      <a:ext cx="1331595" cy="405130"/>
+                    </a:xfrm>
+                    <a:prstGeom prst="rect">
+                      <a:avLst/>
+                    </a:prstGeom>
+                    <a:noFill/>
+                    <a:ln>
+                      <a:noFill/>
+                    </a:ln>
+                  </pic:spPr>
+                </pic:pic>
+              </a:graphicData>
+            </a:graphic>
+            <wp14:sizeRelH relativeFrom="page">
+              <wp14:pctWidth>0</wp14:pctWidth>
+            </wp14:sizeRelH>
+            <wp14:sizeRelV relativeFrom="page">
+              <wp14:pctHeight>0</wp14:pctHeight>
+            </wp14:sizeRelV>
+          </wp:anchor>
+        </w:drawing>
+      </w:r>
+    </w:p>
+    <w:p/>
+    <w:p/>
+    <w:p>
+      <w:r>
+        <w:rPr>
+          <w:noProof/>
+          <w:lang w:val="fr-CH" w:eastAsia="fr-CH"/>
+        </w:rPr>
+        <mc:AlternateContent>
+          <mc:Choice Requires="wps">
+            <w:drawing>
+              <wp:anchor distT="0" distB="0" distL="114300" distR="114300" simplePos="0" relativeHeight="251660288" behindDoc="0" locked="0" layoutInCell="1" allowOverlap="1" wp14:anchorId="7755E614" wp14:editId="35689064">
+                <wp:simplePos x="0" y="0"/>
+                <wp:positionH relativeFrom="column">
+                  <wp:posOffset>231333</wp:posOffset>
+                </wp:positionH>
+                <wp:positionV relativeFrom="paragraph">
+                  <wp:posOffset>180008</wp:posOffset>
+                </wp:positionV>
+                <wp:extent cx="1142365" cy="866140"/>
+                <wp:effectExtent l="0" t="0" r="0" b="0"/>
+                <wp:wrapNone/>
+                <wp:docPr id="4" name="Zone de texte 4"/>
+                <wp:cNvGraphicFramePr>
+                  <a:graphicFrameLocks xmlns:a="http://schemas.openxmlformats.org/drawingml/2006/main"/>
+                </wp:cNvGraphicFramePr>
+                <a:graphic xmlns:a="http://schemas.openxmlformats.org/drawingml/2006/main">
+                  <a:graphicData uri="http://schemas.microsoft.com/office/word/2010/wordprocessingShape">
+                    <wps:wsp>
+                      <wps:cNvSpPr txBox="1">
+                        <a:spLocks noChangeArrowheads="1"/>
+                      </wps:cNvSpPr>
+                      <wps:spPr bwMode="auto">
+                        <a:xfrm>
+                          <a:off x="0" y="0"/>
+                          <a:ext cx="1142365" cy="866140"/>
+                        </a:xfrm>
+                        <a:prstGeom prst="rect">
+                          <a:avLst/>
+                        </a:prstGeom>
+                        <a:noFill/>
+                        <a:ln>
+                          <a:noFill/>
+                        </a:ln>
+                        <a:extLst>
+                          <a:ext uri="{909E8E84-426E-40DD-AFC4-6F175D3DCCD1}">
+                            <a14:hiddenFill xmlns:a14="http://schemas.microsoft.com/office/drawing/2010/main">
+                              <a:solidFill>
+                                <a:srgbClr val="FFFFFF"/>
+                              </a:solidFill>
+                            </a14:hiddenFill>
+                          </a:ext>
+                          <a:ext uri="{91240B29-F687-4F45-9708-019B960494DF}">
+                            <a14:hiddenLine xmlns:a14="http://schemas.microsoft.com/office/drawing/2010/main" w="9525">
+                              <a:solidFill>
+                                <a:srgbClr val="000000"/>
+                              </a:solidFill>
+                              <a:miter lim="800000"/>
+                              <a:headEnd/>
+                              <a:tailEnd/>
+                            </a14:hiddenLine>
+                          </a:ext>
+                        </a:extLst>
+                      </wps:spPr>
+                      <wps:txbx>
+                        <w:txbxContent>
+                          <w:p>
+                            <w:pPr>
+                              <w:pStyle w:val="Help"/>
+                              <w:rPr>
+                                <w:i w:val="0"/>
+                                <w:lang w:val="en-GB"/>
+                              </w:rPr>
+                            </w:pPr>
+                            <w:r>
+                              <w:rPr>
+                                <w:i w:val="0"/>
+                                <w:lang w:val="en-GB"/>
+                              </w:rPr>
+                              <w:t>Jayme Gatien</w:t>
+                            </w:r>
+                          </w:p>
+                          <w:p>
+                            <w:pPr>
+                              <w:pStyle w:val="Help"/>
+                              <w:rPr>
+                                <w:i w:val="0"/>
+                                <w:lang w:val="en-GB"/>
+                              </w:rPr>
+                            </w:pPr>
+                          </w:p>
+                          <w:p>
+                            <w:pPr>
+                              <w:pStyle w:val="Help"/>
+                              <w:rPr>
+                                <w:i w:val="0"/>
+                                <w:lang w:val="en-GB"/>
+                              </w:rPr>
+                            </w:pPr>
+                            <w:r>
+                              <w:rPr>
+                                <w:i w:val="0"/>
+                                <w:lang w:val="en-GB"/>
+                              </w:rPr>
+                              <w:t>Gatien.jayme@cpnv.ch</w:t>
+                            </w:r>
+                          </w:p>
+                        </w:txbxContent>
+                      </wps:txbx>
+                      <wps:bodyPr rot="0" vert="horz" wrap="none" lIns="91440" tIns="45720" rIns="91440" bIns="45720" anchor="t" anchorCtr="0" upright="1">
+                        <a:noAutofit/>
+                      </wps:bodyPr>
+                    </wps:wsp>
+                  </a:graphicData>
+                </a:graphic>
+                <wp14:sizeRelH relativeFrom="page">
+                  <wp14:pctWidth>0</wp14:pctWidth>
+                </wp14:sizeRelH>
+                <wp14:sizeRelV relativeFrom="page">
+                  <wp14:pctHeight>0</wp14:pctHeight>
+                </wp14:sizeRelV>
+              </wp:anchor>
+            </w:drawing>
+          </mc:Choice>
+          <mc:Fallback>
+            <w:pict>
+              <v:shapetype w14:anchorId="7755E614" id="_x0000_t202" coordsize="21600,21600" o:spt="202" path="m,l,21600r21600,l21600,xe">
+                <v:stroke joinstyle="miter"/>
+                <v:path gradientshapeok="t" o:connecttype="rect"/>
+              </v:shapetype>
+              <v:shape id="Zone de texte 4" o:spid="_x0000_s1026" type="#_x0000_t202" style="position:absolute;margin-left:18.2pt;margin-top:14.15pt;width:89.95pt;height:68.2pt;z-index:251660288;visibility:visible;mso-wrap-style:none;mso-width-percent:0;mso-height-percent:0;mso-wrap-distance-left:9pt;mso-wrap-distance-top:0;mso-wrap-distance-right:9pt;mso-wrap-distance-bottom:0;mso-position-horizontal:absolute;mso-position-horizontal-relative:text;mso-position-vertical:absolute;mso-position-vertical-relative:text;mso-width-percent:0;mso-height-percent:0;mso-width-relative:page;mso-height-relative:page;v-text-anchor:top" o:gfxdata="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" filled="f" stroked="f">
+                <v:textbox>
+                  <w:txbxContent>
+                    <w:p>
+                      <w:pPr>
+                        <w:pStyle w:val="Help"/>
+                        <w:rPr>
+                          <w:i w:val="0"/>
+                          <w:lang w:val="en-GB"/>
+                        </w:rPr>
+                      </w:pPr>
+                      <w:r>
+                        <w:rPr>
+                          <w:i w:val="0"/>
+                          <w:lang w:val="en-GB"/>
+                        </w:rPr>
+                        <w:t>Jayme Gatien</w:t>
+                      </w:r>
+                    </w:p>
+                    <w:p>
+                      <w:pPr>
+                        <w:pStyle w:val="Help"/>
+                        <w:rPr>
+                          <w:i w:val="0"/>
+                          <w:lang w:val="en-GB"/>
+                        </w:rPr>
+                      </w:pPr>
+                    </w:p>
+                    <w:p>
+                      <w:pPr>
+                        <w:pStyle w:val="Help"/>
+                        <w:rPr>
+                          <w:i w:val="0"/>
+                          <w:lang w:val="en-GB"/>
+                        </w:rPr>
+                      </w:pPr>
+                      <w:r>
+                        <w:rPr>
+                          <w:i w:val="0"/>
+                          <w:lang w:val="en-GB"/>
+                        </w:rPr>
+                        <w:t>Gatien.jayme@cpnv.ch</w:t>
+                      </w:r>
+                    </w:p>
+                  </w:txbxContent>
+                </v:textbox>
+              </v:shape>
+            </w:pict>
+          </mc:Fallback>
+        </mc:AlternateContent>
+      </w:r>
+    </w:p>
+    <w:p>
+      <w:r>
+        <w:rPr>
+          <w:noProof/>
+          <w:lang w:val="fr-CH" w:eastAsia="fr-CH"/>
+        </w:rPr>
+        <mc:AlternateContent>
+          <mc:Choice Requires="wps">
+            <w:drawing>
+              <wp:anchor distT="0" distB="0" distL="114300" distR="114300" simplePos="0" relativeHeight="251661312" behindDoc="0" locked="0" layoutInCell="1" allowOverlap="1" wp14:anchorId="07782160" wp14:editId="26A51992">
+                <wp:simplePos x="0" y="0"/>
+                <wp:positionH relativeFrom="column">
+                  <wp:posOffset>1995170</wp:posOffset>
+                </wp:positionH>
+                <wp:positionV relativeFrom="paragraph">
+                  <wp:posOffset>14605</wp:posOffset>
+                </wp:positionV>
+                <wp:extent cx="1514475" cy="680085"/>
+                <wp:effectExtent l="0" t="0" r="0" b="5715"/>
+                <wp:wrapNone/>
+                <wp:docPr id="2" name="Zone de texte 1"/>
+                <wp:cNvGraphicFramePr>
+                  <a:graphicFrameLocks xmlns:a="http://schemas.openxmlformats.org/drawingml/2006/main"/>
+                </wp:cNvGraphicFramePr>
+                <a:graphic xmlns:a="http://schemas.openxmlformats.org/drawingml/2006/main">
+                  <a:graphicData uri="http://schemas.microsoft.com/office/word/2010/wordprocessingShape">
+                    <wps:wsp>
+                      <wps:cNvSpPr txBox="1">
+                        <a:spLocks noChangeArrowheads="1"/>
+                      </wps:cNvSpPr>
+                      <wps:spPr bwMode="auto">
+                        <a:xfrm>
+                          <a:off x="0" y="0"/>
+                          <a:ext cx="1514475" cy="680085"/>
+                        </a:xfrm>
+                        <a:prstGeom prst="rect">
+                          <a:avLst/>
+                        </a:prstGeom>
+                        <a:noFill/>
+                        <a:ln>
+                          <a:noFill/>
+                        </a:ln>
+                        <a:extLst>
+                          <a:ext uri="{909E8E84-426E-40DD-AFC4-6F175D3DCCD1}">
+                            <a14:hiddenFill xmlns:a14="http://schemas.microsoft.com/office/drawing/2010/main">
+                              <a:solidFill>
+                                <a:srgbClr val="FFFFFF"/>
+                              </a:solidFill>
+                            </a14:hiddenFill>
+                          </a:ext>
+                          <a:ext uri="{91240B29-F687-4F45-9708-019B960494DF}">
+                            <a14:hiddenLine xmlns:a14="http://schemas.microsoft.com/office/drawing/2010/main" w="9525">
+                              <a:solidFill>
+                                <a:srgbClr val="000000"/>
+                              </a:solidFill>
+                              <a:miter lim="800000"/>
+                              <a:headEnd/>
+                              <a:tailEnd/>
+                            </a14:hiddenLine>
+                          </a:ext>
+                        </a:extLst>
+                      </wps:spPr>
+                      <wps:txbx>
+                        <w:txbxContent>
+                          <w:p>
+                            <w:pPr>
+                              <w:pStyle w:val="Help"/>
+                              <w:jc w:val="center"/>
+                              <w:rPr>
+                                <w:i w:val="0"/>
+                              </w:rPr>
+                            </w:pPr>
+                            <w:r>
+                              <w:rPr>
+                                <w:i w:val="0"/>
+                              </w:rPr>
+                              <w:t>Si-C1a-C131-</w:t>
+                            </w:r>
+                          </w:p>
+                          <w:p>
+                            <w:pPr>
+                              <w:pStyle w:val="Help"/>
+                              <w:jc w:val="center"/>
+                              <w:rPr>
+                                <w:i w:val="0"/>
+                              </w:rPr>
+                            </w:pPr>
+                          </w:p>
+                          <w:p>
+                            <w:pPr>
+                              <w:pStyle w:val="Help"/>
+                              <w:jc w:val="center"/>
+                              <w:rPr>
+                                <w:i w:val="0"/>
+                              </w:rPr>
+                            </w:pPr>
+                            <w:r>
+                              <w:rPr>
+                                <w:i w:val="0"/>
+                              </w:rPr>
+                              <w:t>10.11</w:t>
+                            </w:r>
+                            <w:r>
+                              <w:rPr>
+                                <w:i w:val="0"/>
+                              </w:rPr>
+                              <w:t>.2019</w:t>
+                            </w:r>
+                          </w:p>
+                        </w:txbxContent>
+                      </wps:txbx>
+                      <wps:bodyPr rot="0" vert="horz" wrap="square" lIns="91440" tIns="45720" rIns="91440" bIns="45720" anchor="t" anchorCtr="0" upright="1">
+                        <a:noAutofit/>
+                      </wps:bodyPr>
+                    </wps:wsp>
+                  </a:graphicData>
+                </a:graphic>
+                <wp14:sizeRelH relativeFrom="page">
+                  <wp14:pctWidth>0</wp14:pctWidth>
+                </wp14:sizeRelH>
+                <wp14:sizeRelV relativeFrom="page">
+                  <wp14:pctHeight>0</wp14:pctHeight>
+                </wp14:sizeRelV>
+              </wp:anchor>
+            </w:drawing>
+          </mc:Choice>
+          <mc:Fallback>
+            <w:pict>
+              <v:shape w14:anchorId="07782160" id="Zone de texte 1" o:spid="_x0000_s1027" type="#_x0000_t202" style="position:absolute;margin-left:157.1pt;margin-top:1.15pt;width:119.25pt;height:53.55pt;z-index:251661312;visibility:visible;mso-wrap-style:square;mso-width-percent:0;mso-height-percent:0;mso-wrap-distance-left:9pt;mso-wrap-distance-top:0;mso-wrap-distance-right:9pt;mso-wrap-distance-bottom:0;mso-position-horizontal:absolute;mso-position-horizontal-relative:text;mso-position-vertical:absolute;mso-position-vertical-relative:text;mso-width-percent:0;mso-height-percent:0;mso-width-relative:page;mso-height-relative:page;v-text-anchor:top" o:gfxdata="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" filled="f" stroked="f">
+                <v:textbox>
+                  <w:txbxContent>
+                    <w:p>
+                      <w:pPr>
+                        <w:pStyle w:val="Help"/>
+                        <w:jc w:val="center"/>
+                        <w:rPr>
+                          <w:i w:val="0"/>
+                        </w:rPr>
+                      </w:pPr>
+                      <w:r>
+                        <w:rPr>
+                          <w:i w:val="0"/>
+                        </w:rPr>
+                        <w:t>Si-C1a-C131-</w:t>
+                      </w:r>
+                    </w:p>
+                    <w:p>
+                      <w:pPr>
+                        <w:pStyle w:val="Help"/>
+                        <w:jc w:val="center"/>
+                        <w:rPr>
+                          <w:i w:val="0"/>
+                        </w:rPr>
+                      </w:pPr>
+                    </w:p>
+                    <w:p>
+                      <w:pPr>
+                        <w:pStyle w:val="Help"/>
+                        <w:jc w:val="center"/>
+                        <w:rPr>
+                          <w:i w:val="0"/>
+                        </w:rPr>
+                      </w:pPr>
+                      <w:r>
+                        <w:rPr>
+                          <w:i w:val="0"/>
+                        </w:rPr>
+                        <w:t>10.11</w:t>
+                      </w:r>
+                      <w:r>
+                        <w:rPr>
+                          <w:i w:val="0"/>
+                        </w:rPr>
+                        <w:t>.2019</w:t>
+                      </w:r>
+                    </w:p>
+                  </w:txbxContent>
+                </v:textbox>
+              </v:shape>
+            </w:pict>
+          </mc:Fallback>
+        </mc:AlternateContent>
+      </w:r>
+    </w:p>
+    <w:p/>
+    <w:p/>
+    <w:p/>
+    <w:p>
+      <w:r>
+        <w:br w:type="page"/>
+      </w:r>
+      <w:r>
+        <w:rPr>
+          <w:u w:val="single"/>
+        </w:rPr>
+        <w:lastRenderedPageBreak/>
+        <w:t>Table des matières</w:t>
+      </w:r>
+    </w:p>
+    <w:p>
+      <w:pPr>
+        <w:pStyle w:val="TM1"/>
+        <w:rPr>
+          <w:rFonts w:asciiTheme="minorHAnsi" w:eastAsiaTheme="minorEastAsia" w:hAnsiTheme="minorHAnsi" w:cstheme="minorBidi"/>
+          <w:sz w:val="22"/>
+          <w:szCs w:val="22"/>
+          <w:lang w:val="fr-CH" w:eastAsia="fr-CH"/>
+        </w:rPr>
+      </w:pPr>
+      <w:r>
+        <w:fldChar w:fldCharType="begin"/>
+      </w:r>
+      <w:r>
+        <w:instrText xml:space="preserve"> TOC \o "1-3" \h \z \u </w:instrText>
+      </w:r>
+      <w:r>
+        <w:fldChar w:fldCharType="separate"/>
+      </w:r>
+      <w:hyperlink w:anchor="_Toc24230245" w:history="1">
+        <w:r>
+          <w:rPr>
+            <w:rStyle w:val="Lienhypertexte"/>
+          </w:rPr>
+          <w:t>1</w:t>
+        </w:r>
+        <w:r>
+          <w:rPr>
+            <w:rFonts w:asciiTheme="minorHAnsi" w:eastAsiaTheme="minorEastAsia" w:hAnsiTheme="minorHAnsi" w:cstheme="minorBidi"/>
+            <w:sz w:val="22"/>
+            <w:szCs w:val="22"/>
+            <w:lang w:val="fr-CH" w:eastAsia="fr-CH"/>
+          </w:rPr>
+          <w:tab/>
+        </w:r>
+        <w:r>
+          <w:rPr>
+            <w:rStyle w:val="Lienhypertexte"/>
+          </w:rPr>
+          <w:t>Introduction</w:t>
+        </w:r>
+        <w:r>
+          <w:rPr>
+            <w:webHidden/>
+          </w:rPr>
+          <w:tab/>
+        </w:r>
+        <w:r>
+          <w:rPr>
+            <w:webHidden/>
+          </w:rPr>
+          <w:fldChar w:fldCharType="begin"/>
+        </w:r>
+        <w:r>
+          <w:rPr>
+            <w:webHidden/>
+          </w:rPr>
+          <w:instrText xml:space="preserve"> PAGEREF _Toc24230245 \h </w:instrText>
+        </w:r>
+        <w:r>
+          <w:rPr>
+            <w:webHidden/>
+          </w:rPr>
+        </w:r>
+        <w:r>
+          <w:rPr>
+            <w:webHidden/>
+          </w:rPr>
+          <w:fldChar w:fldCharType="separate"/>
+        </w:r>
+        <w:r>
+          <w:rPr>
+            <w:webHidden/>
+          </w:rPr>
+          <w:t>3</w:t>
+        </w:r>
+        <w:r>
+          <w:rPr>
+            <w:webHidden/>
+          </w:rPr>
+          <w:fldChar w:fldCharType="end"/>
+        </w:r>
+      </w:hyperlink>
+    </w:p>
+    <w:p>
+      <w:pPr>
+        <w:pStyle w:val="TM2"/>
+        <w:tabs>
+          <w:tab w:val="left" w:pos="880"/>
+          <w:tab w:val="right" w:leader="dot" w:pos="9062"/>
+        </w:tabs>
+        <w:rPr>
+          <w:rFonts w:asciiTheme="minorHAnsi" w:eastAsiaTheme="minorEastAsia" w:hAnsiTheme="minorHAnsi" w:cstheme="minorBidi"/>
+          <w:noProof/>
+          <w:sz w:val="22"/>
+          <w:szCs w:val="22"/>
+          <w:lang w:val="fr-CH" w:eastAsia="fr-CH"/>
+        </w:rPr>
+      </w:pPr>
+      <w:hyperlink w:anchor="_Toc24230246" w:history="1">
+        <w:r>
+          <w:rPr>
+            <w:rStyle w:val="Lienhypertexte"/>
+            <w:iCs/>
+            <w:noProof/>
+          </w:rPr>
+          <w:t>1.1</w:t>
+        </w:r>
+        <w:r>
+          <w:rPr>
+            <w:rFonts w:asciiTheme="minorHAnsi" w:eastAsiaTheme="minorEastAsia" w:hAnsiTheme="minorHAnsi" w:cstheme="minorBidi"/>
+            <w:noProof/>
+            <w:sz w:val="22"/>
+            <w:szCs w:val="22"/>
+            <w:lang w:val="fr-CH" w:eastAsia="fr-CH"/>
+          </w:rPr>
+          <w:tab/>
+        </w:r>
+        <w:r>
+          <w:rPr>
+            <w:rStyle w:val="Lienhypertexte"/>
+            <w:iCs/>
+            <w:noProof/>
+          </w:rPr>
+          <w:t>Cadre, description et motivations</w:t>
+        </w:r>
+        <w:r>
+          <w:rPr>
+            <w:noProof/>
+            <w:webHidden/>
+          </w:rPr>
+          <w:tab/>
+        </w:r>
+        <w:r>
+          <w:rPr>
+            <w:noProof/>
+            <w:webHidden/>
+          </w:rPr>
+          <w:fldChar w:fldCharType="begin"/>
+        </w:r>
+        <w:r>
+          <w:rPr>
+            <w:noProof/>
+            <w:webHidden/>
+          </w:rPr>
+          <w:instrText xml:space="preserve"> PAGEREF _Toc24230246 \h </w:instrText>
+        </w:r>
+        <w:r>
+          <w:rPr>
+            <w:noProof/>
+            <w:webHidden/>
+          </w:rPr>
+        </w:r>
+        <w:r>
+          <w:rPr>
+            <w:noProof/>
+            <w:webHidden/>
+          </w:rPr>
+          <w:fldChar w:fldCharType="separate"/>
+        </w:r>
+        <w:r>
+          <w:rPr>
+            <w:noProof/>
+            <w:webHidden/>
+          </w:rPr>
+          <w:t>3</w:t>
+        </w:r>
+        <w:r>
+          <w:rPr>
+            <w:noProof/>
+            <w:webHidden/>
+          </w:rPr>
+          <w:fldChar w:fldCharType="end"/>
+        </w:r>
+      </w:hyperlink>
+    </w:p>
+    <w:p>
+      <w:pPr>
+        <w:pStyle w:val="TM2"/>
+        <w:tabs>
+          <w:tab w:val="left" w:pos="880"/>
+          <w:tab w:val="right" w:leader="dot" w:pos="9062"/>
+        </w:tabs>
+        <w:rPr>
+          <w:rFonts w:asciiTheme="minorHAnsi" w:eastAsiaTheme="minorEastAsia" w:hAnsiTheme="minorHAnsi" w:cstheme="minorBidi"/>
+          <w:noProof/>
+          <w:sz w:val="22"/>
+          <w:szCs w:val="22"/>
+          <w:lang w:val="fr-CH" w:eastAsia="fr-CH"/>
+        </w:rPr>
+      </w:pPr>
+      <w:hyperlink w:anchor="_Toc24230247" w:history="1">
+        <w:r>
+          <w:rPr>
+            <w:rStyle w:val="Lienhypertexte"/>
+            <w:iCs/>
+            <w:noProof/>
+          </w:rPr>
+          <w:t>1.2</w:t>
+        </w:r>
+        <w:r>
+          <w:rPr>
+            <w:rFonts w:asciiTheme="minorHAnsi" w:eastAsiaTheme="minorEastAsia" w:hAnsiTheme="minorHAnsi" w:cstheme="minorBidi"/>
+            <w:noProof/>
+            <w:sz w:val="22"/>
+            <w:szCs w:val="22"/>
+            <w:lang w:val="fr-CH" w:eastAsia="fr-CH"/>
+          </w:rPr>
+          <w:tab/>
+        </w:r>
+        <w:r>
+          <w:rPr>
+            <w:rStyle w:val="Lienhypertexte"/>
+            <w:iCs/>
+            <w:noProof/>
+          </w:rPr>
+          <w:t>Organisation</w:t>
+        </w:r>
+        <w:r>
+          <w:rPr>
+            <w:noProof/>
+            <w:webHidden/>
+          </w:rPr>
+          <w:tab/>
+        </w:r>
+        <w:r>
+          <w:rPr>
+            <w:noProof/>
+            <w:webHidden/>
+          </w:rPr>
+          <w:fldChar w:fldCharType="begin"/>
+        </w:r>
+        <w:r>
+          <w:rPr>
+            <w:noProof/>
+            <w:webHidden/>
+          </w:rPr>
+          <w:instrText xml:space="preserve"> PAGEREF _Toc24230247 \h </w:instrText>
+        </w:r>
+        <w:r>
+          <w:rPr>
+            <w:noProof/>
+            <w:webHidden/>
+          </w:rPr>
+        </w:r>
+        <w:r>
+          <w:rPr>
+            <w:noProof/>
+            <w:webHidden/>
+          </w:rPr>
+          <w:fldChar w:fldCharType="separate"/>
+        </w:r>
+        <w:r>
+          <w:rPr>
+            <w:noProof/>
+            <w:webHidden/>
+          </w:rPr>
+          <w:t>3</w:t>
+        </w:r>
+        <w:r>
+          <w:rPr>
+            <w:noProof/>
+            <w:webHidden/>
+          </w:rPr>
+          <w:fldChar w:fldCharType="end"/>
+        </w:r>
+      </w:hyperlink>
+    </w:p>
+    <w:p>
+      <w:pPr>
+        <w:pStyle w:val="TM2"/>
+        <w:tabs>
+          <w:tab w:val="left" w:pos="880"/>
+          <w:tab w:val="right" w:leader="dot" w:pos="9062"/>
+        </w:tabs>
+        <w:rPr>
+          <w:rFonts w:asciiTheme="minorHAnsi" w:eastAsiaTheme="minorEastAsia" w:hAnsiTheme="minorHAnsi" w:cstheme="minorBidi"/>
+          <w:noProof/>
+          <w:sz w:val="22"/>
+          <w:szCs w:val="22"/>
+          <w:lang w:val="fr-CH" w:eastAsia="fr-CH"/>
+        </w:rPr>
+      </w:pPr>
+      <w:hyperlink w:anchor="_Toc24230248" w:history="1">
+        <w:r>
+          <w:rPr>
+            <w:rStyle w:val="Lienhypertexte"/>
+            <w:iCs/>
+            <w:noProof/>
+          </w:rPr>
+          <w:t>1.3</w:t>
+        </w:r>
+        <w:r>
+          <w:rPr>
+            <w:rFonts w:asciiTheme="minorHAnsi" w:eastAsiaTheme="minorEastAsia" w:hAnsiTheme="minorHAnsi" w:cstheme="minorBidi"/>
+            <w:noProof/>
+            <w:sz w:val="22"/>
+            <w:szCs w:val="22"/>
+            <w:lang w:val="fr-CH" w:eastAsia="fr-CH"/>
+          </w:rPr>
+          <w:tab/>
+        </w:r>
+        <w:r>
+          <w:rPr>
+            <w:rStyle w:val="Lienhypertexte"/>
+            <w:iCs/>
+            <w:noProof/>
+          </w:rPr>
+          <w:t>Objectifs</w:t>
+        </w:r>
+        <w:r>
+          <w:rPr>
+            <w:noProof/>
+            <w:webHidden/>
+          </w:rPr>
+          <w:tab/>
+        </w:r>
+        <w:r>
+          <w:rPr>
+            <w:noProof/>
+            <w:webHidden/>
+          </w:rPr>
+          <w:fldChar w:fldCharType="begin"/>
+        </w:r>
+        <w:r>
+          <w:rPr>
+            <w:noProof/>
+            <w:webHidden/>
+          </w:rPr>
+          <w:instrText xml:space="preserve"> PAGEREF _Toc24230248 \h </w:instrText>
+        </w:r>
+        <w:r>
+          <w:rPr>
+            <w:noProof/>
+            <w:webHidden/>
+          </w:rPr>
+        </w:r>
+        <w:r>
+          <w:rPr>
+            <w:noProof/>
+            <w:webHidden/>
+          </w:rPr>
+          <w:fldChar w:fldCharType="separate"/>
+        </w:r>
+        <w:r>
+          <w:rPr>
+            <w:noProof/>
+            <w:webHidden/>
+          </w:rPr>
+          <w:t>3</w:t>
+        </w:r>
+        <w:r>
+          <w:rPr>
+            <w:noProof/>
+            <w:webHidden/>
+          </w:rPr>
+          <w:fldChar w:fldCharType="end"/>
+        </w:r>
+      </w:hyperlink>
+    </w:p>
+    <w:p>
+      <w:pPr>
+        <w:pStyle w:val="TM1"/>
+        <w:rPr>
+          <w:rFonts w:asciiTheme="minorHAnsi" w:eastAsiaTheme="minorEastAsia" w:hAnsiTheme="minorHAnsi" w:cstheme="minorBidi"/>
+          <w:sz w:val="22"/>
+          <w:szCs w:val="22"/>
+          <w:lang w:val="fr-CH" w:eastAsia="fr-CH"/>
+        </w:rPr>
+      </w:pPr>
+      <w:hyperlink w:anchor="_Toc24230249" w:history="1">
+        <w:r>
+          <w:rPr>
+            <w:rStyle w:val="Lienhypertexte"/>
+          </w:rPr>
+          <w:t>2</w:t>
+        </w:r>
+        <w:r>
+          <w:rPr>
+            <w:rFonts w:asciiTheme="minorHAnsi" w:eastAsiaTheme="minorEastAsia" w:hAnsiTheme="minorHAnsi" w:cstheme="minorBidi"/>
+            <w:sz w:val="22"/>
+            <w:szCs w:val="22"/>
+            <w:lang w:val="fr-CH" w:eastAsia="fr-CH"/>
+          </w:rPr>
+          <w:tab/>
+        </w:r>
+        <w:r>
+          <w:rPr>
+            <w:rStyle w:val="Lienhypertexte"/>
+          </w:rPr>
+          <w:t>Analyse</w:t>
+        </w:r>
+        <w:r>
+          <w:rPr>
+            <w:webHidden/>
+          </w:rPr>
+          <w:tab/>
+        </w:r>
+        <w:r>
+          <w:rPr>
+            <w:webHidden/>
+          </w:rPr>
+          <w:fldChar w:fldCharType="begin"/>
+        </w:r>
+        <w:r>
+          <w:rPr>
+            <w:webHidden/>
+          </w:rPr>
+          <w:instrText xml:space="preserve"> PAGEREF _Toc24230249 \h </w:instrText>
+        </w:r>
+        <w:r>
+          <w:rPr>
+            <w:webHidden/>
+          </w:rPr>
+        </w:r>
+        <w:r>
+          <w:rPr>
+            <w:webHidden/>
+          </w:rPr>
+          <w:fldChar w:fldCharType="separate"/>
+        </w:r>
+        <w:r>
+          <w:rPr>
+            <w:webHidden/>
+          </w:rPr>
+          <w:t>4</w:t>
+        </w:r>
+        <w:r>
+          <w:rPr>
+            <w:webHidden/>
+          </w:rPr>
+          <w:fldChar w:fldCharType="end"/>
+        </w:r>
+      </w:hyperlink>
+    </w:p>
+    <w:p>
+      <w:pPr>
+        <w:pStyle w:val="TM2"/>
+        <w:tabs>
+          <w:tab w:val="left" w:pos="880"/>
+          <w:tab w:val="right" w:leader="dot" w:pos="9062"/>
+        </w:tabs>
+        <w:rPr>
+          <w:rFonts w:asciiTheme="minorHAnsi" w:eastAsiaTheme="minorEastAsia" w:hAnsiTheme="minorHAnsi" w:cstheme="minorBidi"/>
+          <w:noProof/>
+          <w:sz w:val="22"/>
+          <w:szCs w:val="22"/>
+          <w:lang w:val="fr-CH" w:eastAsia="fr-CH"/>
+        </w:rPr>
+      </w:pPr>
+      <w:hyperlink w:anchor="_Toc24230250" w:history="1">
+        <w:r>
+          <w:rPr>
+            <w:rStyle w:val="Lienhypertexte"/>
+            <w:iCs/>
+            <w:noProof/>
+          </w:rPr>
+          <w:t>2.1</w:t>
+        </w:r>
+        <w:r>
+          <w:rPr>
+            <w:rFonts w:asciiTheme="minorHAnsi" w:eastAsiaTheme="minorEastAsia" w:hAnsiTheme="minorHAnsi" w:cstheme="minorBidi"/>
+            <w:noProof/>
+            <w:sz w:val="22"/>
+            <w:szCs w:val="22"/>
+            <w:lang w:val="fr-CH" w:eastAsia="fr-CH"/>
+          </w:rPr>
+          <w:tab/>
+        </w:r>
+        <w:r>
+          <w:rPr>
+            <w:rStyle w:val="Lienhypertexte"/>
+            <w:iCs/>
+            <w:noProof/>
+          </w:rPr>
+          <w:t>Use cases et scénarios</w:t>
+        </w:r>
+        <w:r>
+          <w:rPr>
+            <w:noProof/>
+            <w:webHidden/>
+          </w:rPr>
+          <w:tab/>
+        </w:r>
+        <w:r>
+          <w:rPr>
+            <w:noProof/>
+            <w:webHidden/>
+          </w:rPr>
+          <w:fldChar w:fldCharType="begin"/>
+        </w:r>
+        <w:r>
+          <w:rPr>
+            <w:noProof/>
+            <w:webHidden/>
+          </w:rPr>
+          <w:instrText xml:space="preserve"> PAGEREF _Toc24230250 \h </w:instrText>
+        </w:r>
+        <w:r>
+          <w:rPr>
+            <w:noProof/>
+            <w:webHidden/>
+          </w:rPr>
+        </w:r>
+        <w:r>
+          <w:rPr>
+            <w:noProof/>
+            <w:webHidden/>
+          </w:rPr>
+          <w:fldChar w:fldCharType="separate"/>
+        </w:r>
+        <w:r>
+          <w:rPr>
+            <w:noProof/>
+            <w:webHidden/>
+          </w:rPr>
+          <w:t>4</w:t>
+        </w:r>
+        <w:r>
+          <w:rPr>
+            <w:noProof/>
+            <w:webHidden/>
+          </w:rPr>
+          <w:fldChar w:fldCharType="end"/>
+        </w:r>
+      </w:hyperlink>
+    </w:p>
+    <w:p>
+      <w:pPr>
+        <w:pStyle w:val="TM2"/>
+        <w:tabs>
+          <w:tab w:val="left" w:pos="880"/>
+          <w:tab w:val="right" w:leader="dot" w:pos="9062"/>
+        </w:tabs>
+        <w:rPr>
+          <w:rFonts w:asciiTheme="minorHAnsi" w:eastAsiaTheme="minorEastAsia" w:hAnsiTheme="minorHAnsi" w:cstheme="minorBidi"/>
+          <w:noProof/>
+          <w:sz w:val="22"/>
+          <w:szCs w:val="22"/>
+          <w:lang w:val="fr-CH" w:eastAsia="fr-CH"/>
+        </w:rPr>
+      </w:pPr>
+      <w:hyperlink w:anchor="_Toc24230251" w:history="1">
+        <w:r>
+          <w:rPr>
+            <w:rStyle w:val="Lienhypertexte"/>
+            <w:iCs/>
+            <w:noProof/>
+          </w:rPr>
+          <w:t>2.2</w:t>
+        </w:r>
+        <w:r>
+          <w:rPr>
+            <w:rFonts w:asciiTheme="minorHAnsi" w:eastAsiaTheme="minorEastAsia" w:hAnsiTheme="minorHAnsi" w:cstheme="minorBidi"/>
+            <w:noProof/>
+            <w:sz w:val="22"/>
+            <w:szCs w:val="22"/>
+            <w:lang w:val="fr-CH" w:eastAsia="fr-CH"/>
+          </w:rPr>
+          <w:tab/>
+        </w:r>
+        <w:r>
+          <w:rPr>
+            <w:rStyle w:val="Lienhypertexte"/>
+            <w:iCs/>
+            <w:noProof/>
+          </w:rPr>
+          <w:t>Livraisons</w:t>
+        </w:r>
+        <w:r>
+          <w:rPr>
+            <w:noProof/>
+            <w:webHidden/>
+          </w:rPr>
+          <w:tab/>
+        </w:r>
+        <w:r>
+          <w:rPr>
+            <w:noProof/>
+            <w:webHidden/>
+          </w:rPr>
+          <w:fldChar w:fldCharType="begin"/>
+        </w:r>
+        <w:r>
+          <w:rPr>
+            <w:noProof/>
+            <w:webHidden/>
+          </w:rPr>
+          <w:instrText xml:space="preserve"> PAGEREF _Toc24230251 \h </w:instrText>
+        </w:r>
+        <w:r>
+          <w:rPr>
+            <w:noProof/>
+            <w:webHidden/>
+          </w:rPr>
+        </w:r>
+        <w:r>
+          <w:rPr>
+            <w:noProof/>
+            <w:webHidden/>
+          </w:rPr>
+          <w:fldChar w:fldCharType="separate"/>
+        </w:r>
+        <w:r>
+          <w:rPr>
+            <w:noProof/>
+            <w:webHidden/>
+          </w:rPr>
+          <w:t>4</w:t>
+        </w:r>
+        <w:r>
+          <w:rPr>
+            <w:noProof/>
+            <w:webHidden/>
+          </w:rPr>
+          <w:fldChar w:fldCharType="end"/>
+        </w:r>
+      </w:hyperlink>
+    </w:p>
+    <w:p>
+      <w:pPr>
+        <w:pStyle w:val="TM1"/>
+        <w:rPr>
+          <w:rFonts w:asciiTheme="minorHAnsi" w:eastAsiaTheme="minorEastAsia" w:hAnsiTheme="minorHAnsi" w:cstheme="minorBidi"/>
+          <w:sz w:val="22"/>
+          <w:szCs w:val="22"/>
+          <w:lang w:val="fr-CH" w:eastAsia="fr-CH"/>
+        </w:rPr>
+      </w:pPr>
+      <w:hyperlink w:anchor="_Toc24230252" w:history="1">
+        <w:r>
+          <w:rPr>
+            <w:rStyle w:val="Lienhypertexte"/>
+          </w:rPr>
+          <w:t>3</w:t>
+        </w:r>
+        <w:r>
+          <w:rPr>
+            <w:rFonts w:asciiTheme="minorHAnsi" w:eastAsiaTheme="minorEastAsia" w:hAnsiTheme="minorHAnsi" w:cstheme="minorBidi"/>
+            <w:sz w:val="22"/>
+            <w:szCs w:val="22"/>
+            <w:lang w:val="fr-CH" w:eastAsia="fr-CH"/>
+          </w:rPr>
+          <w:tab/>
+        </w:r>
+        <w:r>
+          <w:rPr>
+            <w:rStyle w:val="Lienhypertexte"/>
+          </w:rPr>
+          <w:t>Guide de style</w:t>
+        </w:r>
+        <w:r>
+          <w:rPr>
+            <w:webHidden/>
+          </w:rPr>
+          <w:tab/>
+        </w:r>
+        <w:r>
+          <w:rPr>
+            <w:webHidden/>
+          </w:rPr>
+          <w:fldChar w:fldCharType="begin"/>
+        </w:r>
+        <w:r>
+          <w:rPr>
+            <w:webHidden/>
+          </w:rPr>
+          <w:instrText xml:space="preserve"> PAGEREF _Toc24230252 \h </w:instrText>
+        </w:r>
+        <w:r>
+          <w:rPr>
+            <w:webHidden/>
+          </w:rPr>
+        </w:r>
+        <w:r>
+          <w:rPr>
+            <w:webHidden/>
+          </w:rPr>
+          <w:fldChar w:fldCharType="separate"/>
+        </w:r>
+        <w:r>
+          <w:rPr>
+            <w:webHidden/>
+          </w:rPr>
+          <w:t>5</w:t>
+        </w:r>
+        <w:r>
+          <w:rPr>
+            <w:webHidden/>
+          </w:rPr>
+          <w:fldChar w:fldCharType="end"/>
+        </w:r>
+      </w:hyperlink>
+    </w:p>
+    <w:p>
+      <w:pPr>
+        <w:pStyle w:val="TM2"/>
+        <w:tabs>
+          <w:tab w:val="left" w:pos="880"/>
+          <w:tab w:val="right" w:leader="dot" w:pos="9062"/>
+        </w:tabs>
+        <w:rPr>
+          <w:rFonts w:asciiTheme="minorHAnsi" w:eastAsiaTheme="minorEastAsia" w:hAnsiTheme="minorHAnsi" w:cstheme="minorBidi"/>
+          <w:noProof/>
+          <w:sz w:val="22"/>
+          <w:szCs w:val="22"/>
+          <w:lang w:val="fr-CH" w:eastAsia="fr-CH"/>
+        </w:rPr>
+      </w:pPr>
+      <w:hyperlink w:anchor="_Toc24230253" w:history="1">
+        <w:r>
+          <w:rPr>
+            <w:rStyle w:val="Lienhypertexte"/>
+            <w:noProof/>
+          </w:rPr>
+          <w:t>3.1</w:t>
+        </w:r>
+        <w:r>
+          <w:rPr>
+            <w:rFonts w:asciiTheme="minorHAnsi" w:eastAsiaTheme="minorEastAsia" w:hAnsiTheme="minorHAnsi" w:cstheme="minorBidi"/>
+            <w:noProof/>
+            <w:sz w:val="22"/>
+            <w:szCs w:val="22"/>
+            <w:lang w:val="fr-CH" w:eastAsia="fr-CH"/>
+          </w:rPr>
+          <w:tab/>
+        </w:r>
+        <w:r>
+          <w:rPr>
+            <w:rStyle w:val="Lienhypertexte"/>
+            <w:noProof/>
+          </w:rPr>
+          <w:t>Qu’est ce qu’un guide de style</w:t>
+        </w:r>
+        <w:r>
+          <w:rPr>
+            <w:noProof/>
+            <w:webHidden/>
+          </w:rPr>
+          <w:tab/>
+        </w:r>
+        <w:r>
+          <w:rPr>
+            <w:noProof/>
+            <w:webHidden/>
+          </w:rPr>
+          <w:fldChar w:fldCharType="begin"/>
+        </w:r>
+        <w:r>
+          <w:rPr>
+            <w:noProof/>
+            <w:webHidden/>
+          </w:rPr>
+          <w:instrText xml:space="preserve"> PAGEREF _Toc24230253 \h </w:instrText>
+        </w:r>
+        <w:r>
+          <w:rPr>
+            <w:noProof/>
+            <w:webHidden/>
+          </w:rPr>
+        </w:r>
+        <w:r>
+          <w:rPr>
+            <w:noProof/>
+            <w:webHidden/>
+          </w:rPr>
+          <w:fldChar w:fldCharType="separate"/>
+        </w:r>
+        <w:r>
+          <w:rPr>
+            <w:noProof/>
+            <w:webHidden/>
+          </w:rPr>
+          <w:t>5</w:t>
+        </w:r>
+        <w:r>
+          <w:rPr>
+            <w:noProof/>
+            <w:webHidden/>
+          </w:rPr>
+          <w:fldChar w:fldCharType="end"/>
+        </w:r>
+      </w:hyperlink>
+    </w:p>
+    <w:p>
+      <w:pPr>
+        <w:pStyle w:val="TM2"/>
+        <w:tabs>
+          <w:tab w:val="left" w:pos="880"/>
+          <w:tab w:val="right" w:leader="dot" w:pos="9062"/>
+        </w:tabs>
+        <w:rPr>
+          <w:rFonts w:asciiTheme="minorHAnsi" w:eastAsiaTheme="minorEastAsia" w:hAnsiTheme="minorHAnsi" w:cstheme="minorBidi"/>
+          <w:noProof/>
+          <w:sz w:val="22"/>
+          <w:szCs w:val="22"/>
+          <w:lang w:val="fr-CH" w:eastAsia="fr-CH"/>
+        </w:rPr>
+      </w:pPr>
+      <w:hyperlink w:anchor="_Toc24230254" w:history="1">
+        <w:r>
+          <w:rPr>
+            <w:rStyle w:val="Lienhypertexte"/>
+            <w:noProof/>
+          </w:rPr>
+          <w:t>3.2</w:t>
+        </w:r>
+        <w:r>
+          <w:rPr>
+            <w:rFonts w:asciiTheme="minorHAnsi" w:eastAsiaTheme="minorEastAsia" w:hAnsiTheme="minorHAnsi" w:cstheme="minorBidi"/>
+            <w:noProof/>
+            <w:sz w:val="22"/>
+            <w:szCs w:val="22"/>
+            <w:lang w:val="fr-CH" w:eastAsia="fr-CH"/>
+          </w:rPr>
+          <w:tab/>
+        </w:r>
+        <w:r>
+          <w:rPr>
+            <w:rStyle w:val="Lienhypertexte"/>
+            <w:noProof/>
+          </w:rPr>
+          <w:t>Pourquoi est-ce aussi important un guide de style</w:t>
+        </w:r>
+        <w:r>
+          <w:rPr>
+            <w:noProof/>
+            <w:webHidden/>
+          </w:rPr>
+          <w:tab/>
+        </w:r>
+        <w:r>
+          <w:rPr>
+            <w:noProof/>
+            <w:webHidden/>
+          </w:rPr>
+          <w:fldChar w:fldCharType="begin"/>
+        </w:r>
+        <w:r>
+          <w:rPr>
+            <w:noProof/>
+            <w:webHidden/>
+          </w:rPr>
+          <w:instrText xml:space="preserve"> PAGEREF _Toc24230254 \h </w:instrText>
+        </w:r>
+        <w:r>
+          <w:rPr>
+            <w:noProof/>
+            <w:webHidden/>
+          </w:rPr>
+        </w:r>
+        <w:r>
+          <w:rPr>
+            <w:noProof/>
+            <w:webHidden/>
+          </w:rPr>
+          <w:fldChar w:fldCharType="separate"/>
+        </w:r>
+        <w:r>
+          <w:rPr>
+            <w:noProof/>
+            <w:webHidden/>
+          </w:rPr>
+          <w:t>5</w:t>
+        </w:r>
+        <w:r>
+          <w:rPr>
+            <w:noProof/>
+            <w:webHidden/>
+          </w:rPr>
+          <w:fldChar w:fldCharType="end"/>
+        </w:r>
+      </w:hyperlink>
+    </w:p>
+    <w:p>
+      <w:pPr>
+        <w:pStyle w:val="TM2"/>
+        <w:tabs>
+          <w:tab w:val="left" w:pos="880"/>
+          <w:tab w:val="right" w:leader="dot" w:pos="9062"/>
+        </w:tabs>
+        <w:rPr>
+          <w:rFonts w:asciiTheme="minorHAnsi" w:eastAsiaTheme="minorEastAsia" w:hAnsiTheme="minorHAnsi" w:cstheme="minorBidi"/>
+          <w:noProof/>
+          <w:sz w:val="22"/>
+          <w:szCs w:val="22"/>
+          <w:lang w:val="fr-CH" w:eastAsia="fr-CH"/>
+        </w:rPr>
+      </w:pPr>
+      <w:hyperlink w:anchor="_Toc24230255" w:history="1">
+        <w:r>
+          <w:rPr>
+            <w:rStyle w:val="Lienhypertexte"/>
+            <w:noProof/>
+          </w:rPr>
+          <w:t>3.3</w:t>
+        </w:r>
+        <w:r>
+          <w:rPr>
+            <w:rFonts w:asciiTheme="minorHAnsi" w:eastAsiaTheme="minorEastAsia" w:hAnsiTheme="minorHAnsi" w:cstheme="minorBidi"/>
+            <w:noProof/>
+            <w:sz w:val="22"/>
+            <w:szCs w:val="22"/>
+            <w:lang w:val="fr-CH" w:eastAsia="fr-CH"/>
+          </w:rPr>
+          <w:tab/>
+        </w:r>
+        <w:r>
+          <w:rPr>
+            <w:rStyle w:val="Lienhypertexte"/>
+            <w:noProof/>
+          </w:rPr>
+          <w:t>Comment développer le style de guide idéal</w:t>
+        </w:r>
+        <w:r>
+          <w:rPr>
+            <w:noProof/>
+            <w:webHidden/>
+          </w:rPr>
+          <w:tab/>
+        </w:r>
+        <w:r>
+          <w:rPr>
+            <w:noProof/>
+            <w:webHidden/>
+          </w:rPr>
+          <w:fldChar w:fldCharType="begin"/>
+        </w:r>
+        <w:r>
+          <w:rPr>
+            <w:noProof/>
+            <w:webHidden/>
+          </w:rPr>
+          <w:instrText xml:space="preserve"> PAGEREF _Toc24230255 \h </w:instrText>
+        </w:r>
+        <w:r>
+          <w:rPr>
+            <w:noProof/>
+            <w:webHidden/>
+          </w:rPr>
+        </w:r>
+        <w:r>
+          <w:rPr>
+            <w:noProof/>
+            <w:webHidden/>
+          </w:rPr>
+          <w:fldChar w:fldCharType="separate"/>
+        </w:r>
+        <w:r>
+          <w:rPr>
+            <w:noProof/>
+            <w:webHidden/>
+          </w:rPr>
+          <w:t>5</w:t>
+        </w:r>
+        <w:r>
+          <w:rPr>
+            <w:noProof/>
+            <w:webHidden/>
+          </w:rPr>
+          <w:fldChar w:fldCharType="end"/>
+        </w:r>
+      </w:hyperlink>
+    </w:p>
+    <w:p>
+      <w:pPr>
+        <w:pStyle w:val="TM1"/>
+        <w:rPr>
+          <w:rFonts w:asciiTheme="minorHAnsi" w:eastAsiaTheme="minorEastAsia" w:hAnsiTheme="minorHAnsi" w:cstheme="minorBidi"/>
+          <w:sz w:val="22"/>
+          <w:szCs w:val="22"/>
+          <w:lang w:val="fr-CH" w:eastAsia="fr-CH"/>
+        </w:rPr>
+      </w:pPr>
+      <w:hyperlink w:anchor="_Toc24230256" w:history="1">
+        <w:r>
+          <w:rPr>
+            <w:rStyle w:val="Lienhypertexte"/>
+          </w:rPr>
+          <w:t>4</w:t>
+        </w:r>
+        <w:r>
+          <w:rPr>
+            <w:rFonts w:asciiTheme="minorHAnsi" w:eastAsiaTheme="minorEastAsia" w:hAnsiTheme="minorHAnsi" w:cstheme="minorBidi"/>
+            <w:sz w:val="22"/>
+            <w:szCs w:val="22"/>
+            <w:lang w:val="fr-CH" w:eastAsia="fr-CH"/>
+          </w:rPr>
+          <w:tab/>
+        </w:r>
+        <w:r>
+          <w:rPr>
+            <w:rStyle w:val="Lienhypertexte"/>
+          </w:rPr>
+          <w:t>Conclusions</w:t>
+        </w:r>
+        <w:r>
+          <w:rPr>
+            <w:webHidden/>
+          </w:rPr>
+          <w:tab/>
+        </w:r>
+        <w:r>
+          <w:rPr>
+            <w:webHidden/>
+          </w:rPr>
+          <w:fldChar w:fldCharType="begin"/>
+        </w:r>
+        <w:r>
+          <w:rPr>
+            <w:webHidden/>
+          </w:rPr>
+          <w:instrText xml:space="preserve"> PAGEREF _Toc24230256 \h </w:instrText>
+        </w:r>
+        <w:r>
+          <w:rPr>
+            <w:webHidden/>
+          </w:rPr>
+        </w:r>
+        <w:r>
+          <w:rPr>
+            <w:webHidden/>
+          </w:rPr>
+          <w:fldChar w:fldCharType="separate"/>
+        </w:r>
+        <w:r>
+          <w:rPr>
+            <w:webHidden/>
+          </w:rPr>
+          <w:t>5</w:t>
+        </w:r>
+        <w:r>
+          <w:rPr>
+            <w:webHidden/>
+          </w:rPr>
+          <w:fldChar w:fldCharType="end"/>
+        </w:r>
+      </w:hyperlink>
+    </w:p>
+    <w:p>
+      <w:pPr>
+        <w:pStyle w:val="TM1"/>
+        <w:rPr>
+          <w:rFonts w:asciiTheme="minorHAnsi" w:eastAsiaTheme="minorEastAsia" w:hAnsiTheme="minorHAnsi" w:cstheme="minorBidi"/>
+          <w:sz w:val="22"/>
+          <w:szCs w:val="22"/>
+          <w:lang w:val="fr-CH" w:eastAsia="fr-CH"/>
+        </w:rPr>
+      </w:pPr>
+      <w:hyperlink w:anchor="_Toc24230257" w:history="1">
+        <w:r>
+          <w:rPr>
+            <w:rStyle w:val="Lienhypertexte"/>
+          </w:rPr>
+          <w:t>5</w:t>
+        </w:r>
+        <w:r>
+          <w:rPr>
+            <w:rFonts w:asciiTheme="minorHAnsi" w:eastAsiaTheme="minorEastAsia" w:hAnsiTheme="minorHAnsi" w:cstheme="minorBidi"/>
+            <w:sz w:val="22"/>
+            <w:szCs w:val="22"/>
+            <w:lang w:val="fr-CH" w:eastAsia="fr-CH"/>
+          </w:rPr>
+          <w:tab/>
+        </w:r>
+        <w:r>
+          <w:rPr>
+            <w:rStyle w:val="Lienhypertexte"/>
+          </w:rPr>
+          <w:t>Annexes</w:t>
+        </w:r>
+        <w:r>
+          <w:rPr>
+            <w:webHidden/>
+          </w:rPr>
+          <w:tab/>
+        </w:r>
+        <w:r>
+          <w:rPr>
+            <w:webHidden/>
+          </w:rPr>
+          <w:fldChar w:fldCharType="begin"/>
+        </w:r>
+        <w:r>
+          <w:rPr>
+            <w:webHidden/>
+          </w:rPr>
+          <w:instrText xml:space="preserve"> PAGEREF _Toc24230257 \h </w:instrText>
+        </w:r>
+        <w:r>
+          <w:rPr>
+            <w:webHidden/>
+          </w:rPr>
+        </w:r>
+        <w:r>
+          <w:rPr>
+            <w:webHidden/>
+          </w:rPr>
+          <w:fldChar w:fldCharType="separate"/>
+        </w:r>
+        <w:r>
+          <w:rPr>
+            <w:webHidden/>
+          </w:rPr>
+          <w:t>6</w:t>
+        </w:r>
+        <w:r>
+          <w:rPr>
+            <w:webHidden/>
+          </w:rPr>
+          <w:fldChar w:fldCharType="end"/>
+        </w:r>
+      </w:hyperlink>
+    </w:p>
+    <w:p>
+      <w:pPr>
+        <w:pStyle w:val="TM2"/>
+        <w:tabs>
+          <w:tab w:val="left" w:pos="880"/>
+          <w:tab w:val="right" w:leader="dot" w:pos="9062"/>
+        </w:tabs>
+        <w:rPr>
+          <w:rFonts w:asciiTheme="minorHAnsi" w:eastAsiaTheme="minorEastAsia" w:hAnsiTheme="minorHAnsi" w:cstheme="minorBidi"/>
+          <w:noProof/>
+          <w:sz w:val="22"/>
+          <w:szCs w:val="22"/>
+          <w:lang w:val="fr-CH" w:eastAsia="fr-CH"/>
+        </w:rPr>
+      </w:pPr>
+      <w:hyperlink w:anchor="_Toc24230258" w:history="1">
+        <w:r>
+          <w:rPr>
+            <w:rStyle w:val="Lienhypertexte"/>
+            <w:iCs/>
+            <w:noProof/>
+          </w:rPr>
+          <w:t>5.1</w:t>
+        </w:r>
+        <w:r>
+          <w:rPr>
+            <w:rFonts w:asciiTheme="minorHAnsi" w:eastAsiaTheme="minorEastAsia" w:hAnsiTheme="minorHAnsi" w:cstheme="minorBidi"/>
+            <w:noProof/>
+            <w:sz w:val="22"/>
+            <w:szCs w:val="22"/>
+            <w:lang w:val="fr-CH" w:eastAsia="fr-CH"/>
+          </w:rPr>
+          <w:tab/>
+        </w:r>
+        <w:r>
+          <w:rPr>
+            <w:rStyle w:val="Lienhypertexte"/>
+            <w:iCs/>
+            <w:noProof/>
+          </w:rPr>
+          <w:t>Sources – Bibliographie</w:t>
+        </w:r>
+        <w:r>
+          <w:rPr>
+            <w:noProof/>
+            <w:webHidden/>
+          </w:rPr>
+          <w:tab/>
+        </w:r>
+        <w:r>
+          <w:rPr>
+            <w:noProof/>
+            <w:webHidden/>
+          </w:rPr>
+          <w:fldChar w:fldCharType="begin"/>
+        </w:r>
+        <w:r>
+          <w:rPr>
+            <w:noProof/>
+            <w:webHidden/>
+          </w:rPr>
+          <w:instrText xml:space="preserve"> PAGEREF _Toc24230258 \h </w:instrText>
+        </w:r>
+        <w:r>
+          <w:rPr>
+            <w:noProof/>
+            <w:webHidden/>
+          </w:rPr>
+        </w:r>
+        <w:r>
+          <w:rPr>
+            <w:noProof/>
+            <w:webHidden/>
+          </w:rPr>
+          <w:fldChar w:fldCharType="separate"/>
+        </w:r>
+        <w:r>
+          <w:rPr>
+            <w:noProof/>
+            <w:webHidden/>
+          </w:rPr>
+          <w:t>6</w:t>
+        </w:r>
+        <w:r>
+          <w:rPr>
+            <w:noProof/>
+            <w:webHidden/>
+          </w:rPr>
+          <w:fldChar w:fldCharType="end"/>
+        </w:r>
+      </w:hyperlink>
+    </w:p>
+    <w:p>
+      <w:r>
+        <w:fldChar w:fldCharType="end"/>
+      </w:r>
+    </w:p>
+    <w:p>
+      <w:r>
+        <w:br w:type="page"/>
+      </w:r>
+    </w:p>
+    <w:p>
+      <w:pPr>
+        <w:pStyle w:val="Titre1"/>
+      </w:pPr>
+      <w:bookmarkStart w:id="0" w:name="_Toc24230245"/>
+      <w:r>
+        <w:lastRenderedPageBreak/>
+        <w:t>Introduction</w:t>
+      </w:r>
+      <w:bookmarkEnd w:id="0"/>
+    </w:p>
+    <w:p>
+      <w:pPr>
+        <w:pStyle w:val="Titre2"/>
+        <w:rPr>
+          <w:i w:val="0"/>
           <w:iCs/>
-          <w:sz w:val="72"/>
-        </w:rPr>
-      </w:pPr>
-      <w:bookmarkStart w:id="0" w:name="_Toc5529847"/>
-      <w:r>
-        <w:rPr>
+        </w:rPr>
+      </w:pPr>
+      <w:bookmarkStart w:id="1" w:name="_Toc24230246"/>
+      <w:r>
+        <w:rPr>
+          <w:i w:val="0"/>
           <w:iCs/>
-          <w:sz w:val="72"/>
-        </w:rPr>
-        <w:t>Le Voyage d’étude</w:t>
-      </w:r>
-      <w:r>
-        <w:rPr>
+        </w:rPr>
+        <w:t>Cadre, description et motivations</w:t>
+      </w:r>
+      <w:bookmarkEnd w:id="1"/>
+    </w:p>
+    <w:p>
+      <w:pPr>
+        <w:rPr>
+          <w:lang w:val="fr-CH"/>
+        </w:rPr>
+      </w:pPr>
+      <w:r>
+        <w:rPr>
+          <w:lang w:val="fr-CH"/>
+        </w:rPr>
+        <w:t>ICT-120</w:t>
+      </w:r>
+    </w:p>
+    <w:p>
+      <w:pPr>
+        <w:rPr>
+          <w:lang w:val="fr-CH"/>
+        </w:rPr>
+      </w:pPr>
+      <w:r>
+        <w:rPr>
+          <w:lang w:val="fr-CH"/>
+        </w:rPr>
+        <w:t xml:space="preserve">Développer </w:t>
+      </w:r>
+      <w:r>
+        <w:rPr>
+          <w:lang w:val="fr-CH"/>
+        </w:rPr>
+        <w:t>une page de site de voyage</w:t>
+      </w:r>
+    </w:p>
+    <w:p>
+      <w:pPr>
+        <w:rPr>
+          <w:lang w:val="fr-CH"/>
+        </w:rPr>
+      </w:pPr>
+      <w:r>
+        <w:rPr>
+          <w:lang w:val="fr-CH"/>
+        </w:rPr>
+        <w:t>Le but est de nous montrez les bases de se que l’on sait en javascript et réaliser une page de site internet.</w:t>
+      </w:r>
+    </w:p>
+    <w:p>
+      <w:pPr>
+        <w:pStyle w:val="Titre2"/>
+        <w:rPr>
+          <w:i w:val="0"/>
           <w:iCs/>
-          <w:sz w:val="72"/>
-        </w:rPr>
-        <w:t xml:space="preserve"> à </w:t>
-      </w:r>
-      <w:proofErr w:type="spellStart"/>
-      <w:r>
-        <w:rPr>
+        </w:rPr>
+      </w:pPr>
+      <w:bookmarkStart w:id="2" w:name="_Toc24230247"/>
+      <w:r>
+        <w:rPr>
+          <w:i w:val="0"/>
           <w:iCs/>
-          <w:sz w:val="72"/>
-        </w:rPr>
-        <w:t>Pekin</w:t>
-      </w:r>
-      <w:proofErr w:type="spellEnd"/>
+        </w:rPr>
+        <w:t>Organisation</w:t>
+      </w:r>
+      <w:bookmarkEnd w:id="2"/>
+    </w:p>
+    <w:p>
+      <w:pPr>
+        <w:pStyle w:val="Help"/>
+        <w:rPr>
+          <w:color w:val="000000" w:themeColor="text1"/>
+        </w:rPr>
+      </w:pPr>
+      <w:r>
+        <w:rPr>
+          <w:color w:val="000000" w:themeColor="text1"/>
+        </w:rPr>
+        <w:t>Organisation générale du projet</w:t>
+      </w:r>
+    </w:p>
+    <w:p>
+      <w:pPr>
+        <w:pStyle w:val="Help"/>
+        <w:rPr>
+          <w:color w:val="000000" w:themeColor="text1"/>
+          <w:lang w:val="fr-CH"/>
+        </w:rPr>
+      </w:pPr>
+      <w:r>
+        <w:rPr>
+          <w:color w:val="000000" w:themeColor="text1"/>
+          <w:lang w:val="fr-CH"/>
+        </w:rPr>
+        <w:t>Elève 1 : Jayme, Gatien, gatien.jayme@cpnv.ch</w:t>
+      </w:r>
+    </w:p>
+    <w:p>
+      <w:pPr>
+        <w:pStyle w:val="Help"/>
+        <w:rPr>
+          <w:color w:val="000000" w:themeColor="text1"/>
+          <w:lang w:val="fr-CH"/>
+        </w:rPr>
+      </w:pPr>
+      <w:r>
+        <w:rPr>
+          <w:color w:val="000000" w:themeColor="text1"/>
+        </w:rPr>
+        <w:t>Responsable de projet :</w:t>
+      </w:r>
+      <w:r>
+        <w:rPr>
+          <w:color w:val="000000" w:themeColor="text1"/>
+          <w:lang w:val="fr-CH"/>
+        </w:rPr>
+        <w:t xml:space="preserve"> </w:t>
+      </w:r>
+      <w:r>
+        <w:rPr>
+          <w:color w:val="000000" w:themeColor="text1"/>
+          <w:lang w:val="fr-CH"/>
+        </w:rPr>
+        <w:t>Carrel, Xavier, xavier.carrel@cpnv.ch</w:t>
+      </w:r>
     </w:p>
     <w:p>
       <w:pPr>
         <w:pStyle w:val="Titre2"/>
+        <w:rPr>
+          <w:i w:val="0"/>
+          <w:iCs/>
+        </w:rPr>
+      </w:pPr>
+      <w:bookmarkStart w:id="3" w:name="_Toc24230248"/>
+      <w:r>
+        <w:rPr>
+          <w:i w:val="0"/>
+          <w:iCs/>
+        </w:rPr>
+        <w:t>Objectifs</w:t>
+      </w:r>
+      <w:bookmarkEnd w:id="3"/>
+    </w:p>
+    <w:p>
+      <w:pPr>
+        <w:pStyle w:val="Paragraphedeliste"/>
         <w:numPr>
           <w:ilvl w:val="0"/>
-          <w:numId w:val="0"/>
+          <w:numId w:val="2"/>
         </w:numPr>
+        <w:rPr>
+          <w:lang w:val="fr-CH"/>
+        </w:rPr>
+      </w:pPr>
+      <w:r>
+        <w:rPr>
+          <w:lang w:val="fr-CH"/>
+        </w:rPr>
+        <w:t xml:space="preserve">Réalisez un </w:t>
+      </w:r>
+      <w:r>
+        <w:rPr>
+          <w:lang w:val="fr-CH"/>
+        </w:rPr>
+        <w:t>site</w:t>
+      </w:r>
+      <w:r>
+        <w:rPr>
+          <w:lang w:val="fr-CH"/>
+        </w:rPr>
+        <w:t xml:space="preserve"> fonctionnel en utilisant seulement </w:t>
+      </w:r>
+      <w:r>
+        <w:rPr>
+          <w:lang w:val="fr-CH"/>
+        </w:rPr>
+        <w:t xml:space="preserve">l’html, le ccs et le javascript </w:t>
+      </w:r>
+      <w:r>
+        <w:rPr>
+          <w:lang w:val="fr-CH"/>
+        </w:rPr>
+        <w:t>comme langage de programmations</w:t>
+      </w:r>
+      <w:r>
+        <w:rPr>
+          <w:lang w:val="fr-CH"/>
+        </w:rPr>
+        <w:t>.</w:t>
+      </w:r>
+    </w:p>
+    <w:p>
+      <w:pPr>
+        <w:pStyle w:val="Paragraphedeliste"/>
+        <w:numPr>
+          <w:ilvl w:val="0"/>
+          <w:numId w:val="2"/>
+        </w:numPr>
+        <w:rPr>
+          <w:lang w:val="fr-CH"/>
+        </w:rPr>
+      </w:pPr>
+      <w:r>
+        <w:rPr>
+          <w:lang w:val="fr-CH"/>
+        </w:rPr>
+        <w:t>D’organiser les activités pour que le jour où on partira nous saurons ou nous devons aller</w:t>
+      </w:r>
+      <w:r>
+        <w:rPr>
+          <w:lang w:val="fr-CH"/>
+        </w:rPr>
+        <w:t>.</w:t>
+      </w:r>
+    </w:p>
+    <w:p>
+      <w:pPr>
+        <w:pStyle w:val="Paragraphedeliste"/>
+        <w:numPr>
+          <w:ilvl w:val="0"/>
+          <w:numId w:val="2"/>
+        </w:numPr>
+        <w:rPr>
+          <w:lang w:val="fr-CH"/>
+        </w:rPr>
+      </w:pPr>
+      <w:r>
+        <w:rPr>
+          <w:lang w:val="fr-CH"/>
+        </w:rPr>
+        <w:t>Entrainer des apprentis à réaliser une page de site internet</w:t>
+      </w:r>
+      <w:r>
+        <w:rPr>
+          <w:lang w:val="fr-CH"/>
+        </w:rPr>
+        <w:t>.</w:t>
+      </w:r>
+    </w:p>
+    <w:p>
+      <w:pPr>
+        <w:pStyle w:val="Paragraphedeliste"/>
+        <w:numPr>
+          <w:ilvl w:val="0"/>
+          <w:numId w:val="2"/>
+        </w:numPr>
+        <w:rPr>
+          <w:lang w:val="fr-CH"/>
+        </w:rPr>
+      </w:pPr>
+      <w:r>
+        <w:rPr>
+          <w:lang w:val="fr-CH"/>
+        </w:rPr>
+        <w:t xml:space="preserve">Montrez ce qu’on </w:t>
+      </w:r>
+      <w:r>
+        <w:rPr>
+          <w:lang w:val="fr-CH"/>
+        </w:rPr>
+        <w:t>a acquis</w:t>
+      </w:r>
+      <w:r>
+        <w:rPr>
+          <w:lang w:val="fr-CH"/>
+        </w:rPr>
+        <w:t xml:space="preserve"> et si nous arrivons à l’appliqué.</w:t>
+      </w:r>
+    </w:p>
+    <w:p/>
+    <w:p>
+      <w:r>
+        <w:br w:type="page"/>
+      </w:r>
+    </w:p>
+    <w:p>
+      <w:pPr>
+        <w:pStyle w:val="Titre1"/>
+      </w:pPr>
+      <w:bookmarkStart w:id="4" w:name="_Toc24230249"/>
+      <w:r>
+        <w:lastRenderedPageBreak/>
+        <w:t>Analyse</w:t>
+      </w:r>
+      <w:bookmarkEnd w:id="4"/>
+    </w:p>
+    <w:p>
+      <w:pPr>
+        <w:pStyle w:val="Titre2"/>
         <w:rPr>
           <w:i w:val="0"/>
           <w:iCs/>
         </w:rPr>
       </w:pPr>
+      <w:bookmarkStart w:id="5" w:name="_Toc24230250"/>
       <w:r>
         <w:rPr>
           <w:i w:val="0"/>
@@ -54,7 +2198,8 @@
         </w:rPr>
         <w:t>Use cases et scénarios</w:t>
       </w:r>
-      <w:bookmarkEnd w:id="0"/>
+      <w:bookmarkStart w:id="6" w:name="_Toc71691012"/>
+      <w:bookmarkEnd w:id="5"/>
     </w:p>
     <w:p/>
     <w:tbl>
@@ -112,19 +2257,7 @@
               <w:rPr>
                 <w:lang w:val="fr-CH"/>
               </w:rPr>
-              <w:t>ICT 120</w:t>
-            </w:r>
-            <w:r>
-              <w:rPr>
-                <w:lang w:val="fr-CH"/>
-              </w:rPr>
-              <w:t>-</w:t>
-            </w:r>
-            <w:r>
-              <w:rPr>
-                <w:lang w:val="fr-CH"/>
-              </w:rPr>
-              <w:t>Voyage d’étude</w:t>
+              <w:t>ICT 120-Voyage d’étude</w:t>
             </w:r>
           </w:p>
         </w:tc>
@@ -250,13 +2383,7 @@
               <w:rPr>
                 <w:lang w:val="fr-CH"/>
               </w:rPr>
-              <w:t xml:space="preserve">Comprendre le fonctionnement </w:t>
-            </w:r>
-            <w:r>
-              <w:rPr>
-                <w:lang w:val="fr-CH"/>
-              </w:rPr>
-              <w:t>de mon site</w:t>
+              <w:t>Comprendre le fonctionnement de mon site</w:t>
             </w:r>
           </w:p>
         </w:tc>
@@ -347,16 +2474,6 @@
         <w:pStyle w:val="Paragraphedeliste"/>
         <w:rPr>
           <w:lang w:val="fr-CH"/>
-        </w:rPr>
-      </w:pPr>
-    </w:p>
-    <w:p>
-      <w:pPr>
-        <w:rPr>
-          <w:rFonts w:asciiTheme="minorHAnsi" w:eastAsiaTheme="minorHAnsi" w:hAnsiTheme="minorHAnsi" w:cstheme="minorBidi"/>
-          <w:sz w:val="22"/>
-          <w:szCs w:val="22"/>
-          <w:lang w:val="fr-CH" w:eastAsia="en-US"/>
         </w:rPr>
       </w:pPr>
     </w:p>
@@ -512,13 +2629,31 @@
               <w:rPr>
                 <w:lang w:val="fr-CH"/>
               </w:rPr>
-              <w:t>Affiche le menu</w:t>
+              <w:t>Affich</w:t>
             </w:r>
             <w:r>
               <w:rPr>
                 <w:lang w:val="fr-CH"/>
               </w:rPr>
-              <w:t xml:space="preserve"> (maquette 1)</w:t>
+              <w:t>age</w:t>
+            </w:r>
+            <w:r>
+              <w:rPr>
+                <w:lang w:val="fr-CH"/>
+              </w:rPr>
+              <w:t xml:space="preserve"> </w:t>
+            </w:r>
+            <w:r>
+              <w:rPr>
+                <w:lang w:val="fr-CH"/>
+              </w:rPr>
+              <w:t>du</w:t>
+            </w:r>
+            <w:r>
+              <w:rPr>
+                <w:lang w:val="fr-CH"/>
+              </w:rPr>
+              <w:t xml:space="preserve"> menu (maquette 1)</w:t>
             </w:r>
           </w:p>
         </w:tc>
@@ -571,13 +2706,31 @@
               <w:rPr>
                 <w:lang w:val="fr-CH"/>
               </w:rPr>
-              <w:t>Affiche les activités (maquette 2</w:t>
+              <w:t>Affich</w:t>
             </w:r>
             <w:r>
               <w:rPr>
                 <w:lang w:val="fr-CH"/>
               </w:rPr>
-              <w:t>)</w:t>
+              <w:t>age</w:t>
+            </w:r>
+            <w:r>
+              <w:rPr>
+                <w:lang w:val="fr-CH"/>
+              </w:rPr>
+              <w:t xml:space="preserve"> </w:t>
+            </w:r>
+            <w:r>
+              <w:rPr>
+                <w:lang w:val="fr-CH"/>
+              </w:rPr>
+              <w:t>de</w:t>
+            </w:r>
+            <w:r>
+              <w:rPr>
+                <w:lang w:val="fr-CH"/>
+              </w:rPr>
+              <w:t>s activités (maquette 2)</w:t>
             </w:r>
           </w:p>
         </w:tc>
@@ -600,13 +2753,7 @@
               <w:rPr>
                 <w:lang w:val="fr-CH"/>
               </w:rPr>
-              <w:t>Lire les information</w:t>
-            </w:r>
-            <w:r>
-              <w:rPr>
-                <w:lang w:val="fr-CH"/>
-              </w:rPr>
-              <w:t>s</w:t>
+              <w:t>Lire les informations</w:t>
             </w:r>
           </w:p>
         </w:tc>
@@ -635,7 +2782,114 @@
           </w:p>
         </w:tc>
       </w:tr>
+      <w:tr>
+        <w:trPr>
+          <w:trHeight w:val="479"/>
+        </w:trPr>
+        <w:tc>
+          <w:tcPr>
+            <w:tcW w:w="3121" w:type="dxa"/>
+          </w:tcPr>
+          <w:p>
+            <w:pPr>
+              <w:rPr>
+                <w:lang w:val="fr-CH"/>
+              </w:rPr>
+            </w:pPr>
+            <w:r>
+              <w:rPr>
+                <w:lang w:val="fr-CH"/>
+              </w:rPr>
+              <w:t>Cliquer avec la souris sur la barre de navigation « prix »</w:t>
+            </w:r>
+          </w:p>
+        </w:tc>
+        <w:tc>
+          <w:tcPr>
+            <w:tcW w:w="3121" w:type="dxa"/>
+          </w:tcPr>
+          <w:p>
+            <w:pPr>
+              <w:rPr>
+                <w:lang w:val="fr-CH"/>
+              </w:rPr>
+            </w:pPr>
+          </w:p>
+        </w:tc>
+        <w:tc>
+          <w:tcPr>
+            <w:tcW w:w="3121" w:type="dxa"/>
+          </w:tcPr>
+          <w:p>
+            <w:pPr>
+              <w:rPr>
+                <w:lang w:val="fr-CH"/>
+              </w:rPr>
+            </w:pPr>
+            <w:r>
+              <w:rPr>
+                <w:lang w:val="fr-CH"/>
+              </w:rPr>
+              <w:t>Affichage des prix (maquette 3)</w:t>
+            </w:r>
+          </w:p>
+        </w:tc>
+      </w:tr>
+      <w:tr>
+        <w:trPr>
+          <w:trHeight w:val="479"/>
+        </w:trPr>
+        <w:tc>
+          <w:tcPr>
+            <w:tcW w:w="3121" w:type="dxa"/>
+          </w:tcPr>
+          <w:p>
+            <w:pPr>
+              <w:rPr>
+                <w:lang w:val="fr-CH"/>
+              </w:rPr>
+            </w:pPr>
+            <w:r>
+              <w:rPr>
+                <w:lang w:val="fr-CH"/>
+              </w:rPr>
+              <w:t>Lire les prix et les informations</w:t>
+            </w:r>
+          </w:p>
+        </w:tc>
+        <w:tc>
+          <w:tcPr>
+            <w:tcW w:w="3121" w:type="dxa"/>
+          </w:tcPr>
+          <w:p>
+            <w:pPr>
+              <w:rPr>
+                <w:lang w:val="fr-CH"/>
+              </w:rPr>
+            </w:pPr>
+          </w:p>
+        </w:tc>
+        <w:tc>
+          <w:tcPr>
+            <w:tcW w:w="3121" w:type="dxa"/>
+          </w:tcPr>
+          <w:p>
+            <w:pPr>
+              <w:rPr>
+                <w:lang w:val="fr-CH"/>
+              </w:rPr>
+            </w:pPr>
+          </w:p>
+        </w:tc>
+      </w:tr>
     </w:tbl>
+    <w:p>
+      <w:pPr>
+        <w:rPr>
+          <w:lang w:val="fr-CH"/>
+        </w:rPr>
+      </w:pPr>
+    </w:p>
     <w:p>
       <w:pPr>
         <w:rPr>
@@ -705,25 +2959,7 @@
               <w:rPr>
                 <w:lang w:val="fr-CH"/>
               </w:rPr>
-              <w:t xml:space="preserve">ICT </w:t>
-            </w:r>
-            <w:r>
-              <w:rPr>
-                <w:lang w:val="fr-CH"/>
-              </w:rPr>
-              <w:t>120</w:t>
-            </w:r>
-            <w:r>
-              <w:rPr>
-                <w:lang w:val="fr-CH"/>
-              </w:rPr>
-              <w:t>-</w:t>
-            </w:r>
-            <w:r>
-              <w:rPr>
-                <w:lang w:val="fr-CH"/>
-              </w:rPr>
-              <w:t>Voyage d’étude</w:t>
+              <w:t>ICT 120-Voyage d’étude</w:t>
             </w:r>
           </w:p>
         </w:tc>
@@ -929,13 +3165,6 @@
     <w:p>
       <w:pPr>
         <w:ind w:left="360"/>
-        <w:rPr>
-          <w:lang w:val="fr-CH"/>
-        </w:rPr>
-      </w:pPr>
-    </w:p>
-    <w:p>
-      <w:pPr>
         <w:rPr>
           <w:lang w:val="fr-CH"/>
         </w:rPr>
@@ -1100,25 +3329,7 @@
               <w:rPr>
                 <w:lang w:val="fr-CH"/>
               </w:rPr>
-              <w:t>L’ordinateur affiche les contact</w:t>
-            </w:r>
-            <w:r>
-              <w:rPr>
-                <w:lang w:val="fr-CH"/>
-              </w:rPr>
-              <w:t xml:space="preserve"> (</w:t>
-            </w:r>
-            <w:r>
-              <w:rPr>
-                <w:lang w:val="fr-CH"/>
-              </w:rPr>
-              <w:t>maquette 5</w:t>
-            </w:r>
-            <w:r>
-              <w:rPr>
-                <w:lang w:val="fr-CH"/>
-              </w:rPr>
-              <w:t>)</w:t>
+              <w:t>L’ordinateur affiche les contact (maquette 5)</w:t>
             </w:r>
           </w:p>
         </w:tc>
@@ -1211,10 +3422,7 @@
           </w:tcPr>
           <w:p>
             <w:r>
-              <w:t xml:space="preserve">Appelez le numéro </w:t>
-            </w:r>
-            <w:r>
-              <w:t>de Xavier Carrel</w:t>
+              <w:t>Appelez le numéro de Xavier Carrel</w:t>
             </w:r>
           </w:p>
         </w:tc>
@@ -1243,10 +3451,354 @@
           </w:p>
         </w:tc>
       </w:tr>
+      <w:tr>
+        <w:trPr>
+          <w:trHeight w:val="214"/>
+        </w:trPr>
+        <w:tc>
+          <w:tcPr>
+            <w:tcW w:w="3092" w:type="dxa"/>
+          </w:tcPr>
+          <w:p>
+            <w:r>
+              <w:t>Raccrochez et quitter le site</w:t>
+            </w:r>
+          </w:p>
+        </w:tc>
+        <w:tc>
+          <w:tcPr>
+            <w:tcW w:w="3092" w:type="dxa"/>
+          </w:tcPr>
+          <w:p>
+            <w:pPr>
+              <w:rPr>
+                <w:lang w:val="fr-CH"/>
+              </w:rPr>
+            </w:pPr>
+          </w:p>
+        </w:tc>
+        <w:tc>
+          <w:tcPr>
+            <w:tcW w:w="3092" w:type="dxa"/>
+          </w:tcPr>
+          <w:p>
+            <w:pPr>
+              <w:rPr>
+                <w:lang w:val="fr-CH"/>
+              </w:rPr>
+            </w:pPr>
+          </w:p>
+        </w:tc>
+      </w:tr>
     </w:tbl>
-    <w:p>
-      <w:bookmarkStart w:id="1" w:name="_GoBack"/>
-      <w:bookmarkEnd w:id="1"/>
+    <w:p/>
+    <w:p>
+      <w:pPr>
+        <w:pStyle w:val="Titre2"/>
+        <w:rPr>
+          <w:i w:val="0"/>
+          <w:iCs/>
+        </w:rPr>
+      </w:pPr>
+      <w:bookmarkStart w:id="7" w:name="_Toc24230251"/>
+      <w:bookmarkEnd w:id="6"/>
+      <w:r>
+        <w:rPr>
+          <w:i w:val="0"/>
+          <w:iCs/>
+        </w:rPr>
+        <w:t>Livraisons</w:t>
+      </w:r>
+      <w:bookmarkEnd w:id="7"/>
+    </w:p>
+    <w:p>
+      <w:hyperlink r:id="rId8" w:history="1">
+        <w:r>
+          <w:rPr>
+            <w:rStyle w:val="Lienhypertexte"/>
+          </w:rPr>
+          <w:t>https://github.com/GatienJayme/BN-GJE-BataileNavale/releases</w:t>
+        </w:r>
+      </w:hyperlink>
+    </w:p>
+    <w:p>
+      <w:pPr>
+        <w:rPr>
+          <w:lang w:val="fr-CH"/>
+        </w:rPr>
+      </w:pPr>
+      <w:r>
+        <w:br w:type="page"/>
+      </w:r>
+      <w:bookmarkStart w:id="8" w:name="_Toc25553317"/>
+      <w:bookmarkStart w:id="9" w:name="_Toc71691022"/>
+      <w:bookmarkStart w:id="10" w:name="_Ref254352701"/>
+    </w:p>
+    <w:bookmarkEnd w:id="8"/>
+    <w:bookmarkEnd w:id="9"/>
+    <w:bookmarkEnd w:id="10"/>
+    <w:p/>
+    <w:p>
+      <w:pPr>
+        <w:pStyle w:val="Titre1"/>
+      </w:pPr>
+      <w:bookmarkStart w:id="11" w:name="_Toc25553321"/>
+      <w:bookmarkStart w:id="12" w:name="_Toc71691025"/>
+      <w:bookmarkStart w:id="13" w:name="_Toc24230252"/>
+      <w:r>
+        <w:t>Guide de style</w:t>
+      </w:r>
+      <w:bookmarkEnd w:id="11"/>
+      <w:bookmarkEnd w:id="12"/>
+      <w:bookmarkEnd w:id="13"/>
+    </w:p>
+    <w:p>
+      <w:r>
+        <w:rPr>
+          <w:noProof/>
+        </w:rPr>
+        <w:drawing>
+          <wp:inline distT="0" distB="0" distL="0" distR="0" wp14:anchorId="6F29FE3B" wp14:editId="4293E1F9">
+            <wp:extent cx="5760720" cy="4320540"/>
+            <wp:effectExtent l="0" t="0" r="0" b="3810"/>
+            <wp:docPr id="10" name="Image 10" descr="Résultat de recherche d'images pour &quot;le guide style&quot;"/>
+            <wp:cNvGraphicFramePr>
+              <a:graphicFrameLocks xmlns:a="http://schemas.openxmlformats.org/drawingml/2006/main" noChangeAspect="1"/>
+            </wp:cNvGraphicFramePr>
+            <a:graphic xmlns:a="http://schemas.openxmlformats.org/drawingml/2006/main">
+              <a:graphicData uri="http://schemas.openxmlformats.org/drawingml/2006/picture">
+                <pic:pic xmlns:pic="http://schemas.openxmlformats.org/drawingml/2006/picture">
+                  <pic:nvPicPr>
+                    <pic:cNvPr id="0" name="Picture 1" descr="Résultat de recherche d'images pour &quot;le guide style&quot;"/>
+                    <pic:cNvPicPr>
+                      <a:picLocks noChangeAspect="1" noChangeArrowheads="1"/>
+                    </pic:cNvPicPr>
+                  </pic:nvPicPr>
+                  <pic:blipFill>
+                    <a:blip r:embed="rId9">
+                      <a:extLst>
+                        <a:ext uri="{28A0092B-C50C-407E-A947-70E740481C1C}">
+                          <a14:useLocalDpi xmlns:a14="http://schemas.microsoft.com/office/drawing/2010/main" val="0"/>
+                        </a:ext>
+                      </a:extLst>
+                    </a:blip>
+                    <a:srcRect/>
+                    <a:stretch>
+                      <a:fillRect/>
+                    </a:stretch>
+                  </pic:blipFill>
+                  <pic:spPr bwMode="auto">
+                    <a:xfrm>
+                      <a:off x="0" y="0"/>
+                      <a:ext cx="5760720" cy="4320540"/>
+                    </a:xfrm>
+                    <a:prstGeom prst="rect">
+                      <a:avLst/>
+                    </a:prstGeom>
+                    <a:noFill/>
+                    <a:ln>
+                      <a:noFill/>
+                    </a:ln>
+                  </pic:spPr>
+                </pic:pic>
+              </a:graphicData>
+            </a:graphic>
+          </wp:inline>
+        </w:drawing>
+      </w:r>
+    </w:p>
+    <w:p/>
+    <w:p>
+      <w:pPr>
+        <w:pStyle w:val="Titre2"/>
+      </w:pPr>
+      <w:bookmarkStart w:id="14" w:name="_Toc24230253"/>
+      <w:r>
+        <w:t xml:space="preserve">Qu’est ce qu’un </w:t>
+      </w:r>
+      <w:r>
+        <w:t>guide de style</w:t>
+      </w:r>
+      <w:bookmarkEnd w:id="14"/>
+    </w:p>
+    <w:p>
+      <w:r>
+        <w:t>Tout site doit t’avoir une présentation cohérente et surtout facilement reconnaissable</w:t>
+      </w:r>
+      <w:r>
+        <w:t xml:space="preserve"> et compréhensible</w:t>
+      </w:r>
+    </w:p>
+    <w:p>
+      <w:r>
+        <w:t>C’est un document qui aidera les personnes à comprendre le projet commencé par des employés sans devoirs lui expliquer et surtout permet</w:t>
+      </w:r>
+      <w:r>
+        <w:t>tre</w:t>
+      </w:r>
+      <w:r>
+        <w:t xml:space="preserve"> aux utilisateurs de comprendre comment fonctionne le site.</w:t>
+      </w:r>
+    </w:p>
+    <w:p>
+      <w:pPr>
+        <w:pStyle w:val="Titre2"/>
+      </w:pPr>
+      <w:bookmarkStart w:id="15" w:name="_Toc24230254"/>
+      <w:r>
+        <w:t>Pourquoi est-ce aussi important un guide de style</w:t>
+      </w:r>
+      <w:bookmarkEnd w:id="15"/>
+    </w:p>
+    <w:p>
+      <w:r>
+        <w:t>Le guide de style permet aux utilisateurs de donnés envie de rester sur le site et de l’utiliser et aussi que l’utilisateurs comprenne quel site il est en train d’utiliser.</w:t>
+      </w:r>
+    </w:p>
+    <w:p>
+      <w:pPr>
+        <w:pStyle w:val="Titre2"/>
+      </w:pPr>
+      <w:bookmarkStart w:id="16" w:name="_Toc24230255"/>
+      <w:r>
+        <w:t>Comment développer le style de guide idéal</w:t>
+      </w:r>
+      <w:bookmarkEnd w:id="16"/>
+    </w:p>
+    <w:p>
+      <w:r>
+        <w:t>Le site doit donner envies aux clients de rester sur ce site plutôt que d’aller sur un autre. Il faudra bien entendue vouvoyer votre utilisateur pour qu’il se sente à l’aise.</w:t>
+      </w:r>
+    </w:p>
+    <w:p>
+      <w:pPr>
+        <w:pStyle w:val="Titre2"/>
+      </w:pPr>
+      <w:r>
+        <w:t>Mon site comment fonctionne-t-il ?</w:t>
+      </w:r>
+    </w:p>
+    <w:p>
+      <w:r>
+        <w:t xml:space="preserve">Mon site est très simple d’utilisation : lorsque vous arrivez sur ma page de menu vous pouvez tout de suite aller voir les activités en cliquant sur l’onglet activités. Une fois que vous avez trouvé l’activités vous intéressait vous aller dans les prix et vous avez le choix entre deux activités car les autres activités le prix n’a pas encore été </w:t>
+      </w:r>
+      <w:r>
+        <w:lastRenderedPageBreak/>
+        <w:t>fixé. Une fois que vous êtes fixé vous pouvez venir voir les personnes qui seront présentes</w:t>
+      </w:r>
+      <w:r>
+        <w:t>, pour cela il vous faut juste cliquez sur l’onglet information. Si vous avez n’importe quel autre questions vous pouvez nous contactez sur l’onglet aide de notre site et appeler la personne qui sera le plus apte à vous répondre.</w:t>
+      </w:r>
+      <w:bookmarkStart w:id="17" w:name="_GoBack"/>
+      <w:bookmarkEnd w:id="17"/>
+    </w:p>
+    <w:p>
+      <w:pPr>
+        <w:pStyle w:val="Titre1"/>
+        <w:tabs>
+          <w:tab w:val="num" w:pos="360"/>
+        </w:tabs>
+      </w:pPr>
+      <w:bookmarkStart w:id="18" w:name="_Toc25553328"/>
+      <w:bookmarkStart w:id="19" w:name="_Toc71703263"/>
+      <w:bookmarkStart w:id="20" w:name="_Toc24230256"/>
+      <w:r>
+        <w:t>C</w:t>
+      </w:r>
+      <w:bookmarkEnd w:id="18"/>
+      <w:bookmarkEnd w:id="19"/>
+      <w:r>
+        <w:t>onclusions</w:t>
+      </w:r>
+      <w:bookmarkEnd w:id="20"/>
+    </w:p>
+    <w:p>
+      <w:pPr>
+        <w:ind w:left="360"/>
+        <w:rPr>
+          <w:lang w:val="fr-CH"/>
+        </w:rPr>
+      </w:pPr>
+      <w:r>
+        <w:rPr>
+          <w:lang w:val="fr-CH"/>
+        </w:rPr>
+        <w:t xml:space="preserve">Mon site fonctionne mais j’aurai bien voulu mettre plus de JavaScript pour que mon site soit plus compliqué que ce que j’ai et j’aurai bien voulu qu’il soit plus attirant car je pensais qu’il était bien dans ma maquette mais à la fin </w:t>
+      </w:r>
+      <w:r>
+        <w:rPr>
+          <w:lang w:val="fr-CH"/>
+        </w:rPr>
+        <w:t>cela ne rend pas comme je le voulais.</w:t>
+      </w:r>
+    </w:p>
+    <w:p>
+      <w:pPr>
+        <w:pStyle w:val="Titre1"/>
+        <w:tabs>
+          <w:tab w:val="num" w:pos="360"/>
+        </w:tabs>
+      </w:pPr>
+      <w:bookmarkStart w:id="21" w:name="_Toc71703264"/>
+      <w:bookmarkStart w:id="22" w:name="_Toc24230257"/>
+      <w:r>
+        <w:t>A</w:t>
+      </w:r>
+      <w:bookmarkEnd w:id="21"/>
+      <w:r>
+        <w:t>nnexes</w:t>
+      </w:r>
+      <w:bookmarkEnd w:id="22"/>
+    </w:p>
+    <w:p>
+      <w:pPr>
+        <w:pStyle w:val="Titre2"/>
+        <w:rPr>
+          <w:i w:val="0"/>
+          <w:iCs/>
+        </w:rPr>
+      </w:pPr>
+      <w:bookmarkStart w:id="23" w:name="_Toc71703265"/>
+      <w:bookmarkStart w:id="24" w:name="_Toc24230258"/>
+      <w:r>
+        <w:rPr>
+          <w:i w:val="0"/>
+          <w:iCs/>
+        </w:rPr>
+        <w:t>Sources – Bibliographie</w:t>
+      </w:r>
+      <w:bookmarkEnd w:id="23"/>
+      <w:bookmarkEnd w:id="24"/>
+    </w:p>
+    <w:p>
+      <w:hyperlink r:id="rId10" w:history="1">
+        <w:r>
+          <w:rPr>
+            <w:rStyle w:val="Lienhypertexte"/>
+          </w:rPr>
+          <w:t>https://github.com/GatienJayme/ICT-120-GJE/tree/master/Projet%20ICT-120/documentation</w:t>
+        </w:r>
+      </w:hyperlink>
+    </w:p>
+    <w:p>
+      <w:hyperlink r:id="rId11" w:history="1">
+        <w:r>
+          <w:rPr>
+            <w:rStyle w:val="Lienhypertexte"/>
+          </w:rPr>
+          <w:t>http://www.chinevoyage.com/beijing/</w:t>
+        </w:r>
+      </w:hyperlink>
+    </w:p>
+    <w:p>
+      <w:hyperlink r:id="rId12" w:history="1">
+        <w:r>
+          <w:rPr>
+            <w:rStyle w:val="Lienhypertexte"/>
+          </w:rPr>
+          <w:t>https://dribbble.com/shots/2688568-Project-style-guide-template</w:t>
+        </w:r>
+      </w:hyperlink>
     </w:p>
     <w:sectPr>
       <w:pgSz w:w="11906" w:h="16838"/>
@@ -1259,8 +3811,1001 @@
 </file>
 
 <file path=word/numbering.xml><?xml version="1.0" encoding="utf-8"?>
-<w:numbering xmlns:wpc="http://schemas.microsoft.com/office/word/2010/wordprocessingCanvas" xmlns:cx="http://schemas.microsoft.com/office/drawing/2014/chartex" xmlns:cx1="http://schemas.microsoft.com/office/drawing/2015/9/8/chartex" xmlns:mc="http://schemas.openxmlformats.org/markup-compatibility/2006" xmlns:o="urn:schemas-microsoft-com:office:office" xmlns:r="http://schemas.openxmlformats.org/officeDocument/2006/relationships" xmlns:m="http://schemas.openxmlformats.org/officeDocument/2006/math" xmlns:v="urn:schemas-microsoft-com:vml" xmlns:wp14="http://schemas.microsoft.com/office/word/2010/wordprocessingDrawing" xmlns:wp="http://schemas.openxmlformats.org/drawingml/2006/wordprocessingDrawing" xmlns:w10="urn:schemas-microsoft-com:office:word" xmlns:w="http://schemas.openxmlformats.org/wordprocessingml/2006/main" xmlns:w14="http://schemas.microsoft.com/office/word/2010/wordml" xmlns:w15="http://schemas.microsoft.com/office/word/2012/wordml" xmlns:w16se="http://schemas.microsoft.com/office/word/2015/wordml/symex" xmlns:wpg="http://schemas.microsoft.com/office/word/2010/wordprocessingGroup" xmlns:wpi="http://schemas.microsoft.com/office/word/2010/wordprocessingInk" xmlns:wne="http://schemas.microsoft.com/office/word/2006/wordml" xmlns:wps="http://schemas.microsoft.com/office/word/2010/wordprocessingShape" mc:Ignorable="w14 w15 w16se wp14">
+<w:numbering xmlns:wpc="http://schemas.microsoft.com/office/word/2010/wordprocessingCanvas" xmlns:cx="http://schemas.microsoft.com/office/drawing/2014/chartex" xmlns:cx1="http://schemas.microsoft.com/office/drawing/2015/9/8/chartex" xmlns:cx2="http://schemas.microsoft.com/office/drawing/2015/10/21/chartex" xmlns:cx3="http://schemas.microsoft.com/office/drawing/2016/5/9/chartex" xmlns:cx4="http://schemas.microsoft.com/office/drawing/2016/5/10/chartex" xmlns:cx5="http://schemas.microsoft.com/office/drawing/2016/5/11/chartex" xmlns:cx6="http://schemas.microsoft.com/office/drawing/2016/5/12/chartex" xmlns:cx7="http://schemas.microsoft.com/office/drawing/2016/5/13/chartex" xmlns:cx8="http://schemas.microsoft.com/office/drawing/2016/5/14/chartex" xmlns:mc="http://schemas.openxmlformats.org/markup-compatibility/2006" xmlns:aink="http://schemas.microsoft.com/office/drawing/2016/ink" xmlns:am3d="http://schemas.microsoft.com/office/drawing/2017/model3d" xmlns:o="urn:schemas-microsoft-com:office:office" xmlns:r="http://schemas.openxmlformats.org/officeDocument/2006/relationships" xmlns:m="http://schemas.openxmlformats.org/officeDocument/2006/math" xmlns:v="urn:schemas-microsoft-com:vml" xmlns:wp14="http://schemas.microsoft.com/office/word/2010/wordprocessingDrawing" xmlns:wp="http://schemas.openxmlformats.org/drawingml/2006/wordprocessingDrawing" xmlns:w10="urn:schemas-microsoft-com:office:word" xmlns:w="http://schemas.openxmlformats.org/wordprocessingml/2006/main" xmlns:w14="http://schemas.microsoft.com/office/word/2010/wordml" xmlns:w15="http://schemas.microsoft.com/office/word/2012/wordml" xmlns:w16cid="http://schemas.microsoft.com/office/word/2016/wordml/cid" xmlns:w16se="http://schemas.microsoft.com/office/word/2015/wordml/symex" xmlns:wpg="http://schemas.microsoft.com/office/word/2010/wordprocessingGroup" xmlns:wpi="http://schemas.microsoft.com/office/word/2010/wordprocessingInk" xmlns:wne="http://schemas.microsoft.com/office/word/2006/wordml" xmlns:wps="http://schemas.microsoft.com/office/word/2010/wordprocessingShape" mc:Ignorable="w14 w15 w16se w16cid wp14">
   <w:abstractNum w:abstractNumId="0" w15:restartNumberingAfterBreak="0">
+    <w:nsid w:val="031B5B5A"/>
+    <w:multiLevelType w:val="hybridMultilevel"/>
+    <w:tmpl w:val="10C220BC"/>
+    <w:lvl w:ilvl="0" w:tplc="100C0001">
+      <w:start w:val="1"/>
+      <w:numFmt w:val="bullet"/>
+      <w:lvlText w:val=""/>
+      <w:lvlJc w:val="left"/>
+      <w:pPr>
+        <w:ind w:left="1440" w:hanging="360"/>
+      </w:pPr>
+      <w:rPr>
+        <w:rFonts w:ascii="Symbol" w:hAnsi="Symbol" w:hint="default"/>
+      </w:rPr>
+    </w:lvl>
+    <w:lvl w:ilvl="1" w:tplc="100C0003" w:tentative="1">
+      <w:start w:val="1"/>
+      <w:numFmt w:val="bullet"/>
+      <w:lvlText w:val="o"/>
+      <w:lvlJc w:val="left"/>
+      <w:pPr>
+        <w:ind w:left="2160" w:hanging="360"/>
+      </w:pPr>
+      <w:rPr>
+        <w:rFonts w:ascii="Courier New" w:hAnsi="Courier New" w:cs="Courier New" w:hint="default"/>
+      </w:rPr>
+    </w:lvl>
+    <w:lvl w:ilvl="2" w:tplc="100C0005" w:tentative="1">
+      <w:start w:val="1"/>
+      <w:numFmt w:val="bullet"/>
+      <w:lvlText w:val=""/>
+      <w:lvlJc w:val="left"/>
+      <w:pPr>
+        <w:ind w:left="2880" w:hanging="360"/>
+      </w:pPr>
+      <w:rPr>
+        <w:rFonts w:ascii="Wingdings" w:hAnsi="Wingdings" w:hint="default"/>
+      </w:rPr>
+    </w:lvl>
+    <w:lvl w:ilvl="3" w:tplc="100C0001" w:tentative="1">
+      <w:start w:val="1"/>
+      <w:numFmt w:val="bullet"/>
+      <w:lvlText w:val=""/>
+      <w:lvlJc w:val="left"/>
+      <w:pPr>
+        <w:ind w:left="3600" w:hanging="360"/>
+      </w:pPr>
+      <w:rPr>
+        <w:rFonts w:ascii="Symbol" w:hAnsi="Symbol" w:hint="default"/>
+      </w:rPr>
+    </w:lvl>
+    <w:lvl w:ilvl="4" w:tplc="100C0003" w:tentative="1">
+      <w:start w:val="1"/>
+      <w:numFmt w:val="bullet"/>
+      <w:lvlText w:val="o"/>
+      <w:lvlJc w:val="left"/>
+      <w:pPr>
+        <w:ind w:left="4320" w:hanging="360"/>
+      </w:pPr>
+      <w:rPr>
+        <w:rFonts w:ascii="Courier New" w:hAnsi="Courier New" w:cs="Courier New" w:hint="default"/>
+      </w:rPr>
+    </w:lvl>
+    <w:lvl w:ilvl="5" w:tplc="100C0005" w:tentative="1">
+      <w:start w:val="1"/>
+      <w:numFmt w:val="bullet"/>
+      <w:lvlText w:val=""/>
+      <w:lvlJc w:val="left"/>
+      <w:pPr>
+        <w:ind w:left="5040" w:hanging="360"/>
+      </w:pPr>
+      <w:rPr>
+        <w:rFonts w:ascii="Wingdings" w:hAnsi="Wingdings" w:hint="default"/>
+      </w:rPr>
+    </w:lvl>
+    <w:lvl w:ilvl="6" w:tplc="100C0001" w:tentative="1">
+      <w:start w:val="1"/>
+      <w:numFmt w:val="bullet"/>
+      <w:lvlText w:val=""/>
+      <w:lvlJc w:val="left"/>
+      <w:pPr>
+        <w:ind w:left="5760" w:hanging="360"/>
+      </w:pPr>
+      <w:rPr>
+        <w:rFonts w:ascii="Symbol" w:hAnsi="Symbol" w:hint="default"/>
+      </w:rPr>
+    </w:lvl>
+    <w:lvl w:ilvl="7" w:tplc="100C0003" w:tentative="1">
+      <w:start w:val="1"/>
+      <w:numFmt w:val="bullet"/>
+      <w:lvlText w:val="o"/>
+      <w:lvlJc w:val="left"/>
+      <w:pPr>
+        <w:ind w:left="6480" w:hanging="360"/>
+      </w:pPr>
+      <w:rPr>
+        <w:rFonts w:ascii="Courier New" w:hAnsi="Courier New" w:cs="Courier New" w:hint="default"/>
+      </w:rPr>
+    </w:lvl>
+    <w:lvl w:ilvl="8" w:tplc="100C0005" w:tentative="1">
+      <w:start w:val="1"/>
+      <w:numFmt w:val="bullet"/>
+      <w:lvlText w:val=""/>
+      <w:lvlJc w:val="left"/>
+      <w:pPr>
+        <w:ind w:left="7200" w:hanging="360"/>
+      </w:pPr>
+      <w:rPr>
+        <w:rFonts w:ascii="Wingdings" w:hAnsi="Wingdings" w:hint="default"/>
+      </w:rPr>
+    </w:lvl>
+  </w:abstractNum>
+  <w:abstractNum w:abstractNumId="1" w15:restartNumberingAfterBreak="0">
+    <w:nsid w:val="04735241"/>
+    <w:multiLevelType w:val="hybridMultilevel"/>
+    <w:tmpl w:val="81AAEA6E"/>
+    <w:lvl w:ilvl="0" w:tplc="100C0001">
+      <w:start w:val="1"/>
+      <w:numFmt w:val="bullet"/>
+      <w:lvlText w:val=""/>
+      <w:lvlJc w:val="left"/>
+      <w:pPr>
+        <w:ind w:left="1440" w:hanging="360"/>
+      </w:pPr>
+      <w:rPr>
+        <w:rFonts w:ascii="Symbol" w:hAnsi="Symbol" w:hint="default"/>
+      </w:rPr>
+    </w:lvl>
+    <w:lvl w:ilvl="1" w:tplc="100C0003" w:tentative="1">
+      <w:start w:val="1"/>
+      <w:numFmt w:val="bullet"/>
+      <w:lvlText w:val="o"/>
+      <w:lvlJc w:val="left"/>
+      <w:pPr>
+        <w:ind w:left="2160" w:hanging="360"/>
+      </w:pPr>
+      <w:rPr>
+        <w:rFonts w:ascii="Courier New" w:hAnsi="Courier New" w:cs="Courier New" w:hint="default"/>
+      </w:rPr>
+    </w:lvl>
+    <w:lvl w:ilvl="2" w:tplc="100C0005" w:tentative="1">
+      <w:start w:val="1"/>
+      <w:numFmt w:val="bullet"/>
+      <w:lvlText w:val=""/>
+      <w:lvlJc w:val="left"/>
+      <w:pPr>
+        <w:ind w:left="2880" w:hanging="360"/>
+      </w:pPr>
+      <w:rPr>
+        <w:rFonts w:ascii="Wingdings" w:hAnsi="Wingdings" w:hint="default"/>
+      </w:rPr>
+    </w:lvl>
+    <w:lvl w:ilvl="3" w:tplc="100C0001" w:tentative="1">
+      <w:start w:val="1"/>
+      <w:numFmt w:val="bullet"/>
+      <w:lvlText w:val=""/>
+      <w:lvlJc w:val="left"/>
+      <w:pPr>
+        <w:ind w:left="3600" w:hanging="360"/>
+      </w:pPr>
+      <w:rPr>
+        <w:rFonts w:ascii="Symbol" w:hAnsi="Symbol" w:hint="default"/>
+      </w:rPr>
+    </w:lvl>
+    <w:lvl w:ilvl="4" w:tplc="100C0003" w:tentative="1">
+      <w:start w:val="1"/>
+      <w:numFmt w:val="bullet"/>
+      <w:lvlText w:val="o"/>
+      <w:lvlJc w:val="left"/>
+      <w:pPr>
+        <w:ind w:left="4320" w:hanging="360"/>
+      </w:pPr>
+      <w:rPr>
+        <w:rFonts w:ascii="Courier New" w:hAnsi="Courier New" w:cs="Courier New" w:hint="default"/>
+      </w:rPr>
+    </w:lvl>
+    <w:lvl w:ilvl="5" w:tplc="100C0005" w:tentative="1">
+      <w:start w:val="1"/>
+      <w:numFmt w:val="bullet"/>
+      <w:lvlText w:val=""/>
+      <w:lvlJc w:val="left"/>
+      <w:pPr>
+        <w:ind w:left="5040" w:hanging="360"/>
+      </w:pPr>
+      <w:rPr>
+        <w:rFonts w:ascii="Wingdings" w:hAnsi="Wingdings" w:hint="default"/>
+      </w:rPr>
+    </w:lvl>
+    <w:lvl w:ilvl="6" w:tplc="100C0001" w:tentative="1">
+      <w:start w:val="1"/>
+      <w:numFmt w:val="bullet"/>
+      <w:lvlText w:val=""/>
+      <w:lvlJc w:val="left"/>
+      <w:pPr>
+        <w:ind w:left="5760" w:hanging="360"/>
+      </w:pPr>
+      <w:rPr>
+        <w:rFonts w:ascii="Symbol" w:hAnsi="Symbol" w:hint="default"/>
+      </w:rPr>
+    </w:lvl>
+    <w:lvl w:ilvl="7" w:tplc="100C0003" w:tentative="1">
+      <w:start w:val="1"/>
+      <w:numFmt w:val="bullet"/>
+      <w:lvlText w:val="o"/>
+      <w:lvlJc w:val="left"/>
+      <w:pPr>
+        <w:ind w:left="6480" w:hanging="360"/>
+      </w:pPr>
+      <w:rPr>
+        <w:rFonts w:ascii="Courier New" w:hAnsi="Courier New" w:cs="Courier New" w:hint="default"/>
+      </w:rPr>
+    </w:lvl>
+    <w:lvl w:ilvl="8" w:tplc="100C0005" w:tentative="1">
+      <w:start w:val="1"/>
+      <w:numFmt w:val="bullet"/>
+      <w:lvlText w:val=""/>
+      <w:lvlJc w:val="left"/>
+      <w:pPr>
+        <w:ind w:left="7200" w:hanging="360"/>
+      </w:pPr>
+      <w:rPr>
+        <w:rFonts w:ascii="Wingdings" w:hAnsi="Wingdings" w:hint="default"/>
+      </w:rPr>
+    </w:lvl>
+  </w:abstractNum>
+  <w:abstractNum w:abstractNumId="2" w15:restartNumberingAfterBreak="0">
+    <w:nsid w:val="16667E87"/>
+    <w:multiLevelType w:val="hybridMultilevel"/>
+    <w:tmpl w:val="95741CCE"/>
+    <w:lvl w:ilvl="0" w:tplc="100C0001">
+      <w:start w:val="1"/>
+      <w:numFmt w:val="bullet"/>
+      <w:lvlText w:val=""/>
+      <w:lvlJc w:val="left"/>
+      <w:pPr>
+        <w:ind w:left="720" w:hanging="360"/>
+      </w:pPr>
+      <w:rPr>
+        <w:rFonts w:ascii="Symbol" w:hAnsi="Symbol" w:hint="default"/>
+      </w:rPr>
+    </w:lvl>
+    <w:lvl w:ilvl="1" w:tplc="100C0003" w:tentative="1">
+      <w:start w:val="1"/>
+      <w:numFmt w:val="bullet"/>
+      <w:lvlText w:val="o"/>
+      <w:lvlJc w:val="left"/>
+      <w:pPr>
+        <w:ind w:left="1440" w:hanging="360"/>
+      </w:pPr>
+      <w:rPr>
+        <w:rFonts w:ascii="Courier New" w:hAnsi="Courier New" w:cs="Courier New" w:hint="default"/>
+      </w:rPr>
+    </w:lvl>
+    <w:lvl w:ilvl="2" w:tplc="100C0005" w:tentative="1">
+      <w:start w:val="1"/>
+      <w:numFmt w:val="bullet"/>
+      <w:lvlText w:val=""/>
+      <w:lvlJc w:val="left"/>
+      <w:pPr>
+        <w:ind w:left="2160" w:hanging="360"/>
+      </w:pPr>
+      <w:rPr>
+        <w:rFonts w:ascii="Wingdings" w:hAnsi="Wingdings" w:hint="default"/>
+      </w:rPr>
+    </w:lvl>
+    <w:lvl w:ilvl="3" w:tplc="100C0001" w:tentative="1">
+      <w:start w:val="1"/>
+      <w:numFmt w:val="bullet"/>
+      <w:lvlText w:val=""/>
+      <w:lvlJc w:val="left"/>
+      <w:pPr>
+        <w:ind w:left="2880" w:hanging="360"/>
+      </w:pPr>
+      <w:rPr>
+        <w:rFonts w:ascii="Symbol" w:hAnsi="Symbol" w:hint="default"/>
+      </w:rPr>
+    </w:lvl>
+    <w:lvl w:ilvl="4" w:tplc="100C0003" w:tentative="1">
+      <w:start w:val="1"/>
+      <w:numFmt w:val="bullet"/>
+      <w:lvlText w:val="o"/>
+      <w:lvlJc w:val="left"/>
+      <w:pPr>
+        <w:ind w:left="3600" w:hanging="360"/>
+      </w:pPr>
+      <w:rPr>
+        <w:rFonts w:ascii="Courier New" w:hAnsi="Courier New" w:cs="Courier New" w:hint="default"/>
+      </w:rPr>
+    </w:lvl>
+    <w:lvl w:ilvl="5" w:tplc="100C0005" w:tentative="1">
+      <w:start w:val="1"/>
+      <w:numFmt w:val="bullet"/>
+      <w:lvlText w:val=""/>
+      <w:lvlJc w:val="left"/>
+      <w:pPr>
+        <w:ind w:left="4320" w:hanging="360"/>
+      </w:pPr>
+      <w:rPr>
+        <w:rFonts w:ascii="Wingdings" w:hAnsi="Wingdings" w:hint="default"/>
+      </w:rPr>
+    </w:lvl>
+    <w:lvl w:ilvl="6" w:tplc="100C0001" w:tentative="1">
+      <w:start w:val="1"/>
+      <w:numFmt w:val="bullet"/>
+      <w:lvlText w:val=""/>
+      <w:lvlJc w:val="left"/>
+      <w:pPr>
+        <w:ind w:left="5040" w:hanging="360"/>
+      </w:pPr>
+      <w:rPr>
+        <w:rFonts w:ascii="Symbol" w:hAnsi="Symbol" w:hint="default"/>
+      </w:rPr>
+    </w:lvl>
+    <w:lvl w:ilvl="7" w:tplc="100C0003" w:tentative="1">
+      <w:start w:val="1"/>
+      <w:numFmt w:val="bullet"/>
+      <w:lvlText w:val="o"/>
+      <w:lvlJc w:val="left"/>
+      <w:pPr>
+        <w:ind w:left="5760" w:hanging="360"/>
+      </w:pPr>
+      <w:rPr>
+        <w:rFonts w:ascii="Courier New" w:hAnsi="Courier New" w:cs="Courier New" w:hint="default"/>
+      </w:rPr>
+    </w:lvl>
+    <w:lvl w:ilvl="8" w:tplc="100C0005" w:tentative="1">
+      <w:start w:val="1"/>
+      <w:numFmt w:val="bullet"/>
+      <w:lvlText w:val=""/>
+      <w:lvlJc w:val="left"/>
+      <w:pPr>
+        <w:ind w:left="6480" w:hanging="360"/>
+      </w:pPr>
+      <w:rPr>
+        <w:rFonts w:ascii="Wingdings" w:hAnsi="Wingdings" w:hint="default"/>
+      </w:rPr>
+    </w:lvl>
+  </w:abstractNum>
+  <w:abstractNum w:abstractNumId="3" w15:restartNumberingAfterBreak="0">
+    <w:nsid w:val="24F92A72"/>
+    <w:multiLevelType w:val="hybridMultilevel"/>
+    <w:tmpl w:val="FEF0E74C"/>
+    <w:lvl w:ilvl="0" w:tplc="100C0001">
+      <w:start w:val="1"/>
+      <w:numFmt w:val="bullet"/>
+      <w:lvlText w:val=""/>
+      <w:lvlJc w:val="left"/>
+      <w:pPr>
+        <w:ind w:left="720" w:hanging="360"/>
+      </w:pPr>
+      <w:rPr>
+        <w:rFonts w:ascii="Symbol" w:hAnsi="Symbol" w:hint="default"/>
+      </w:rPr>
+    </w:lvl>
+    <w:lvl w:ilvl="1" w:tplc="100C0003" w:tentative="1">
+      <w:start w:val="1"/>
+      <w:numFmt w:val="bullet"/>
+      <w:lvlText w:val="o"/>
+      <w:lvlJc w:val="left"/>
+      <w:pPr>
+        <w:ind w:left="1440" w:hanging="360"/>
+      </w:pPr>
+      <w:rPr>
+        <w:rFonts w:ascii="Courier New" w:hAnsi="Courier New" w:cs="Courier New" w:hint="default"/>
+      </w:rPr>
+    </w:lvl>
+    <w:lvl w:ilvl="2" w:tplc="100C0005" w:tentative="1">
+      <w:start w:val="1"/>
+      <w:numFmt w:val="bullet"/>
+      <w:lvlText w:val=""/>
+      <w:lvlJc w:val="left"/>
+      <w:pPr>
+        <w:ind w:left="2160" w:hanging="360"/>
+      </w:pPr>
+      <w:rPr>
+        <w:rFonts w:ascii="Wingdings" w:hAnsi="Wingdings" w:hint="default"/>
+      </w:rPr>
+    </w:lvl>
+    <w:lvl w:ilvl="3" w:tplc="100C0001" w:tentative="1">
+      <w:start w:val="1"/>
+      <w:numFmt w:val="bullet"/>
+      <w:lvlText w:val=""/>
+      <w:lvlJc w:val="left"/>
+      <w:pPr>
+        <w:ind w:left="2880" w:hanging="360"/>
+      </w:pPr>
+      <w:rPr>
+        <w:rFonts w:ascii="Symbol" w:hAnsi="Symbol" w:hint="default"/>
+      </w:rPr>
+    </w:lvl>
+    <w:lvl w:ilvl="4" w:tplc="100C0003" w:tentative="1">
+      <w:start w:val="1"/>
+      <w:numFmt w:val="bullet"/>
+      <w:lvlText w:val="o"/>
+      <w:lvlJc w:val="left"/>
+      <w:pPr>
+        <w:ind w:left="3600" w:hanging="360"/>
+      </w:pPr>
+      <w:rPr>
+        <w:rFonts w:ascii="Courier New" w:hAnsi="Courier New" w:cs="Courier New" w:hint="default"/>
+      </w:rPr>
+    </w:lvl>
+    <w:lvl w:ilvl="5" w:tplc="100C0005" w:tentative="1">
+      <w:start w:val="1"/>
+      <w:numFmt w:val="bullet"/>
+      <w:lvlText w:val=""/>
+      <w:lvlJc w:val="left"/>
+      <w:pPr>
+        <w:ind w:left="4320" w:hanging="360"/>
+      </w:pPr>
+      <w:rPr>
+        <w:rFonts w:ascii="Wingdings" w:hAnsi="Wingdings" w:hint="default"/>
+      </w:rPr>
+    </w:lvl>
+    <w:lvl w:ilvl="6" w:tplc="100C0001" w:tentative="1">
+      <w:start w:val="1"/>
+      <w:numFmt w:val="bullet"/>
+      <w:lvlText w:val=""/>
+      <w:lvlJc w:val="left"/>
+      <w:pPr>
+        <w:ind w:left="5040" w:hanging="360"/>
+      </w:pPr>
+      <w:rPr>
+        <w:rFonts w:ascii="Symbol" w:hAnsi="Symbol" w:hint="default"/>
+      </w:rPr>
+    </w:lvl>
+    <w:lvl w:ilvl="7" w:tplc="100C0003" w:tentative="1">
+      <w:start w:val="1"/>
+      <w:numFmt w:val="bullet"/>
+      <w:lvlText w:val="o"/>
+      <w:lvlJc w:val="left"/>
+      <w:pPr>
+        <w:ind w:left="5760" w:hanging="360"/>
+      </w:pPr>
+      <w:rPr>
+        <w:rFonts w:ascii="Courier New" w:hAnsi="Courier New" w:cs="Courier New" w:hint="default"/>
+      </w:rPr>
+    </w:lvl>
+    <w:lvl w:ilvl="8" w:tplc="100C0005" w:tentative="1">
+      <w:start w:val="1"/>
+      <w:numFmt w:val="bullet"/>
+      <w:lvlText w:val=""/>
+      <w:lvlJc w:val="left"/>
+      <w:pPr>
+        <w:ind w:left="6480" w:hanging="360"/>
+      </w:pPr>
+      <w:rPr>
+        <w:rFonts w:ascii="Wingdings" w:hAnsi="Wingdings" w:hint="default"/>
+      </w:rPr>
+    </w:lvl>
+  </w:abstractNum>
+  <w:abstractNum w:abstractNumId="4" w15:restartNumberingAfterBreak="0">
+    <w:nsid w:val="347A661C"/>
+    <w:multiLevelType w:val="hybridMultilevel"/>
+    <w:tmpl w:val="3F58A8BA"/>
+    <w:lvl w:ilvl="0" w:tplc="100C0001">
+      <w:start w:val="1"/>
+      <w:numFmt w:val="bullet"/>
+      <w:lvlText w:val=""/>
+      <w:lvlJc w:val="left"/>
+      <w:pPr>
+        <w:ind w:left="1440" w:hanging="360"/>
+      </w:pPr>
+      <w:rPr>
+        <w:rFonts w:ascii="Symbol" w:hAnsi="Symbol" w:hint="default"/>
+      </w:rPr>
+    </w:lvl>
+    <w:lvl w:ilvl="1" w:tplc="100C0003" w:tentative="1">
+      <w:start w:val="1"/>
+      <w:numFmt w:val="bullet"/>
+      <w:lvlText w:val="o"/>
+      <w:lvlJc w:val="left"/>
+      <w:pPr>
+        <w:ind w:left="2160" w:hanging="360"/>
+      </w:pPr>
+      <w:rPr>
+        <w:rFonts w:ascii="Courier New" w:hAnsi="Courier New" w:cs="Courier New" w:hint="default"/>
+      </w:rPr>
+    </w:lvl>
+    <w:lvl w:ilvl="2" w:tplc="100C0005" w:tentative="1">
+      <w:start w:val="1"/>
+      <w:numFmt w:val="bullet"/>
+      <w:lvlText w:val=""/>
+      <w:lvlJc w:val="left"/>
+      <w:pPr>
+        <w:ind w:left="2880" w:hanging="360"/>
+      </w:pPr>
+      <w:rPr>
+        <w:rFonts w:ascii="Wingdings" w:hAnsi="Wingdings" w:hint="default"/>
+      </w:rPr>
+    </w:lvl>
+    <w:lvl w:ilvl="3" w:tplc="100C0001" w:tentative="1">
+      <w:start w:val="1"/>
+      <w:numFmt w:val="bullet"/>
+      <w:lvlText w:val=""/>
+      <w:lvlJc w:val="left"/>
+      <w:pPr>
+        <w:ind w:left="3600" w:hanging="360"/>
+      </w:pPr>
+      <w:rPr>
+        <w:rFonts w:ascii="Symbol" w:hAnsi="Symbol" w:hint="default"/>
+      </w:rPr>
+    </w:lvl>
+    <w:lvl w:ilvl="4" w:tplc="100C0003" w:tentative="1">
+      <w:start w:val="1"/>
+      <w:numFmt w:val="bullet"/>
+      <w:lvlText w:val="o"/>
+      <w:lvlJc w:val="left"/>
+      <w:pPr>
+        <w:ind w:left="4320" w:hanging="360"/>
+      </w:pPr>
+      <w:rPr>
+        <w:rFonts w:ascii="Courier New" w:hAnsi="Courier New" w:cs="Courier New" w:hint="default"/>
+      </w:rPr>
+    </w:lvl>
+    <w:lvl w:ilvl="5" w:tplc="100C0005" w:tentative="1">
+      <w:start w:val="1"/>
+      <w:numFmt w:val="bullet"/>
+      <w:lvlText w:val=""/>
+      <w:lvlJc w:val="left"/>
+      <w:pPr>
+        <w:ind w:left="5040" w:hanging="360"/>
+      </w:pPr>
+      <w:rPr>
+        <w:rFonts w:ascii="Wingdings" w:hAnsi="Wingdings" w:hint="default"/>
+      </w:rPr>
+    </w:lvl>
+    <w:lvl w:ilvl="6" w:tplc="100C0001" w:tentative="1">
+      <w:start w:val="1"/>
+      <w:numFmt w:val="bullet"/>
+      <w:lvlText w:val=""/>
+      <w:lvlJc w:val="left"/>
+      <w:pPr>
+        <w:ind w:left="5760" w:hanging="360"/>
+      </w:pPr>
+      <w:rPr>
+        <w:rFonts w:ascii="Symbol" w:hAnsi="Symbol" w:hint="default"/>
+      </w:rPr>
+    </w:lvl>
+    <w:lvl w:ilvl="7" w:tplc="100C0003" w:tentative="1">
+      <w:start w:val="1"/>
+      <w:numFmt w:val="bullet"/>
+      <w:lvlText w:val="o"/>
+      <w:lvlJc w:val="left"/>
+      <w:pPr>
+        <w:ind w:left="6480" w:hanging="360"/>
+      </w:pPr>
+      <w:rPr>
+        <w:rFonts w:ascii="Courier New" w:hAnsi="Courier New" w:cs="Courier New" w:hint="default"/>
+      </w:rPr>
+    </w:lvl>
+    <w:lvl w:ilvl="8" w:tplc="100C0005" w:tentative="1">
+      <w:start w:val="1"/>
+      <w:numFmt w:val="bullet"/>
+      <w:lvlText w:val=""/>
+      <w:lvlJc w:val="left"/>
+      <w:pPr>
+        <w:ind w:left="7200" w:hanging="360"/>
+      </w:pPr>
+      <w:rPr>
+        <w:rFonts w:ascii="Wingdings" w:hAnsi="Wingdings" w:hint="default"/>
+      </w:rPr>
+    </w:lvl>
+  </w:abstractNum>
+  <w:abstractNum w:abstractNumId="5" w15:restartNumberingAfterBreak="0">
+    <w:nsid w:val="3B3E6DA1"/>
+    <w:multiLevelType w:val="hybridMultilevel"/>
+    <w:tmpl w:val="384C4726"/>
+    <w:lvl w:ilvl="0" w:tplc="100C0001">
+      <w:start w:val="1"/>
+      <w:numFmt w:val="bullet"/>
+      <w:lvlText w:val=""/>
+      <w:lvlJc w:val="left"/>
+      <w:pPr>
+        <w:ind w:left="1440" w:hanging="360"/>
+      </w:pPr>
+      <w:rPr>
+        <w:rFonts w:ascii="Symbol" w:hAnsi="Symbol" w:hint="default"/>
+      </w:rPr>
+    </w:lvl>
+    <w:lvl w:ilvl="1" w:tplc="100C0003" w:tentative="1">
+      <w:start w:val="1"/>
+      <w:numFmt w:val="bullet"/>
+      <w:lvlText w:val="o"/>
+      <w:lvlJc w:val="left"/>
+      <w:pPr>
+        <w:ind w:left="2160" w:hanging="360"/>
+      </w:pPr>
+      <w:rPr>
+        <w:rFonts w:ascii="Courier New" w:hAnsi="Courier New" w:cs="Courier New" w:hint="default"/>
+      </w:rPr>
+    </w:lvl>
+    <w:lvl w:ilvl="2" w:tplc="100C0005" w:tentative="1">
+      <w:start w:val="1"/>
+      <w:numFmt w:val="bullet"/>
+      <w:lvlText w:val=""/>
+      <w:lvlJc w:val="left"/>
+      <w:pPr>
+        <w:ind w:left="2880" w:hanging="360"/>
+      </w:pPr>
+      <w:rPr>
+        <w:rFonts w:ascii="Wingdings" w:hAnsi="Wingdings" w:hint="default"/>
+      </w:rPr>
+    </w:lvl>
+    <w:lvl w:ilvl="3" w:tplc="100C0001" w:tentative="1">
+      <w:start w:val="1"/>
+      <w:numFmt w:val="bullet"/>
+      <w:lvlText w:val=""/>
+      <w:lvlJc w:val="left"/>
+      <w:pPr>
+        <w:ind w:left="3600" w:hanging="360"/>
+      </w:pPr>
+      <w:rPr>
+        <w:rFonts w:ascii="Symbol" w:hAnsi="Symbol" w:hint="default"/>
+      </w:rPr>
+    </w:lvl>
+    <w:lvl w:ilvl="4" w:tplc="100C0003" w:tentative="1">
+      <w:start w:val="1"/>
+      <w:numFmt w:val="bullet"/>
+      <w:lvlText w:val="o"/>
+      <w:lvlJc w:val="left"/>
+      <w:pPr>
+        <w:ind w:left="4320" w:hanging="360"/>
+      </w:pPr>
+      <w:rPr>
+        <w:rFonts w:ascii="Courier New" w:hAnsi="Courier New" w:cs="Courier New" w:hint="default"/>
+      </w:rPr>
+    </w:lvl>
+    <w:lvl w:ilvl="5" w:tplc="100C0005" w:tentative="1">
+      <w:start w:val="1"/>
+      <w:numFmt w:val="bullet"/>
+      <w:lvlText w:val=""/>
+      <w:lvlJc w:val="left"/>
+      <w:pPr>
+        <w:ind w:left="5040" w:hanging="360"/>
+      </w:pPr>
+      <w:rPr>
+        <w:rFonts w:ascii="Wingdings" w:hAnsi="Wingdings" w:hint="default"/>
+      </w:rPr>
+    </w:lvl>
+    <w:lvl w:ilvl="6" w:tplc="100C0001" w:tentative="1">
+      <w:start w:val="1"/>
+      <w:numFmt w:val="bullet"/>
+      <w:lvlText w:val=""/>
+      <w:lvlJc w:val="left"/>
+      <w:pPr>
+        <w:ind w:left="5760" w:hanging="360"/>
+      </w:pPr>
+      <w:rPr>
+        <w:rFonts w:ascii="Symbol" w:hAnsi="Symbol" w:hint="default"/>
+      </w:rPr>
+    </w:lvl>
+    <w:lvl w:ilvl="7" w:tplc="100C0003" w:tentative="1">
+      <w:start w:val="1"/>
+      <w:numFmt w:val="bullet"/>
+      <w:lvlText w:val="o"/>
+      <w:lvlJc w:val="left"/>
+      <w:pPr>
+        <w:ind w:left="6480" w:hanging="360"/>
+      </w:pPr>
+      <w:rPr>
+        <w:rFonts w:ascii="Courier New" w:hAnsi="Courier New" w:cs="Courier New" w:hint="default"/>
+      </w:rPr>
+    </w:lvl>
+    <w:lvl w:ilvl="8" w:tplc="100C0005" w:tentative="1">
+      <w:start w:val="1"/>
+      <w:numFmt w:val="bullet"/>
+      <w:lvlText w:val=""/>
+      <w:lvlJc w:val="left"/>
+      <w:pPr>
+        <w:ind w:left="7200" w:hanging="360"/>
+      </w:pPr>
+      <w:rPr>
+        <w:rFonts w:ascii="Wingdings" w:hAnsi="Wingdings" w:hint="default"/>
+      </w:rPr>
+    </w:lvl>
+  </w:abstractNum>
+  <w:abstractNum w:abstractNumId="6" w15:restartNumberingAfterBreak="0">
+    <w:nsid w:val="4C4C34E0"/>
+    <w:multiLevelType w:val="hybridMultilevel"/>
+    <w:tmpl w:val="6FE8B17C"/>
+    <w:lvl w:ilvl="0" w:tplc="100C0001">
+      <w:start w:val="1"/>
+      <w:numFmt w:val="bullet"/>
+      <w:lvlText w:val=""/>
+      <w:lvlJc w:val="left"/>
+      <w:pPr>
+        <w:ind w:left="720" w:hanging="360"/>
+      </w:pPr>
+      <w:rPr>
+        <w:rFonts w:ascii="Symbol" w:hAnsi="Symbol" w:hint="default"/>
+      </w:rPr>
+    </w:lvl>
+    <w:lvl w:ilvl="1" w:tplc="100C0003" w:tentative="1">
+      <w:start w:val="1"/>
+      <w:numFmt w:val="bullet"/>
+      <w:lvlText w:val="o"/>
+      <w:lvlJc w:val="left"/>
+      <w:pPr>
+        <w:ind w:left="1440" w:hanging="360"/>
+      </w:pPr>
+      <w:rPr>
+        <w:rFonts w:ascii="Courier New" w:hAnsi="Courier New" w:cs="Courier New" w:hint="default"/>
+      </w:rPr>
+    </w:lvl>
+    <w:lvl w:ilvl="2" w:tplc="100C0005" w:tentative="1">
+      <w:start w:val="1"/>
+      <w:numFmt w:val="bullet"/>
+      <w:lvlText w:val=""/>
+      <w:lvlJc w:val="left"/>
+      <w:pPr>
+        <w:ind w:left="2160" w:hanging="360"/>
+      </w:pPr>
+      <w:rPr>
+        <w:rFonts w:ascii="Wingdings" w:hAnsi="Wingdings" w:hint="default"/>
+      </w:rPr>
+    </w:lvl>
+    <w:lvl w:ilvl="3" w:tplc="100C0001" w:tentative="1">
+      <w:start w:val="1"/>
+      <w:numFmt w:val="bullet"/>
+      <w:lvlText w:val=""/>
+      <w:lvlJc w:val="left"/>
+      <w:pPr>
+        <w:ind w:left="2880" w:hanging="360"/>
+      </w:pPr>
+      <w:rPr>
+        <w:rFonts w:ascii="Symbol" w:hAnsi="Symbol" w:hint="default"/>
+      </w:rPr>
+    </w:lvl>
+    <w:lvl w:ilvl="4" w:tplc="100C0003" w:tentative="1">
+      <w:start w:val="1"/>
+      <w:numFmt w:val="bullet"/>
+      <w:lvlText w:val="o"/>
+      <w:lvlJc w:val="left"/>
+      <w:pPr>
+        <w:ind w:left="3600" w:hanging="360"/>
+      </w:pPr>
+      <w:rPr>
+        <w:rFonts w:ascii="Courier New" w:hAnsi="Courier New" w:cs="Courier New" w:hint="default"/>
+      </w:rPr>
+    </w:lvl>
+    <w:lvl w:ilvl="5" w:tplc="100C0005" w:tentative="1">
+      <w:start w:val="1"/>
+      <w:numFmt w:val="bullet"/>
+      <w:lvlText w:val=""/>
+      <w:lvlJc w:val="left"/>
+      <w:pPr>
+        <w:ind w:left="4320" w:hanging="360"/>
+      </w:pPr>
+      <w:rPr>
+        <w:rFonts w:ascii="Wingdings" w:hAnsi="Wingdings" w:hint="default"/>
+      </w:rPr>
+    </w:lvl>
+    <w:lvl w:ilvl="6" w:tplc="100C0001" w:tentative="1">
+      <w:start w:val="1"/>
+      <w:numFmt w:val="bullet"/>
+      <w:lvlText w:val=""/>
+      <w:lvlJc w:val="left"/>
+      <w:pPr>
+        <w:ind w:left="5040" w:hanging="360"/>
+      </w:pPr>
+      <w:rPr>
+        <w:rFonts w:ascii="Symbol" w:hAnsi="Symbol" w:hint="default"/>
+      </w:rPr>
+    </w:lvl>
+    <w:lvl w:ilvl="7" w:tplc="100C0003" w:tentative="1">
+      <w:start w:val="1"/>
+      <w:numFmt w:val="bullet"/>
+      <w:lvlText w:val="o"/>
+      <w:lvlJc w:val="left"/>
+      <w:pPr>
+        <w:ind w:left="5760" w:hanging="360"/>
+      </w:pPr>
+      <w:rPr>
+        <w:rFonts w:ascii="Courier New" w:hAnsi="Courier New" w:cs="Courier New" w:hint="default"/>
+      </w:rPr>
+    </w:lvl>
+    <w:lvl w:ilvl="8" w:tplc="100C0005" w:tentative="1">
+      <w:start w:val="1"/>
+      <w:numFmt w:val="bullet"/>
+      <w:lvlText w:val=""/>
+      <w:lvlJc w:val="left"/>
+      <w:pPr>
+        <w:ind w:left="6480" w:hanging="360"/>
+      </w:pPr>
+      <w:rPr>
+        <w:rFonts w:ascii="Wingdings" w:hAnsi="Wingdings" w:hint="default"/>
+      </w:rPr>
+    </w:lvl>
+  </w:abstractNum>
+  <w:abstractNum w:abstractNumId="7" w15:restartNumberingAfterBreak="0">
+    <w:nsid w:val="5E7D2AA2"/>
+    <w:multiLevelType w:val="hybridMultilevel"/>
+    <w:tmpl w:val="7AACB486"/>
+    <w:lvl w:ilvl="0" w:tplc="100C0001">
+      <w:start w:val="1"/>
+      <w:numFmt w:val="bullet"/>
+      <w:lvlText w:val=""/>
+      <w:lvlJc w:val="left"/>
+      <w:pPr>
+        <w:ind w:left="720" w:hanging="360"/>
+      </w:pPr>
+      <w:rPr>
+        <w:rFonts w:ascii="Symbol" w:hAnsi="Symbol" w:hint="default"/>
+      </w:rPr>
+    </w:lvl>
+    <w:lvl w:ilvl="1" w:tplc="100C0003" w:tentative="1">
+      <w:start w:val="1"/>
+      <w:numFmt w:val="bullet"/>
+      <w:lvlText w:val="o"/>
+      <w:lvlJc w:val="left"/>
+      <w:pPr>
+        <w:ind w:left="1440" w:hanging="360"/>
+      </w:pPr>
+      <w:rPr>
+        <w:rFonts w:ascii="Courier New" w:hAnsi="Courier New" w:cs="Courier New" w:hint="default"/>
+      </w:rPr>
+    </w:lvl>
+    <w:lvl w:ilvl="2" w:tplc="100C0005" w:tentative="1">
+      <w:start w:val="1"/>
+      <w:numFmt w:val="bullet"/>
+      <w:lvlText w:val=""/>
+      <w:lvlJc w:val="left"/>
+      <w:pPr>
+        <w:ind w:left="2160" w:hanging="360"/>
+      </w:pPr>
+      <w:rPr>
+        <w:rFonts w:ascii="Wingdings" w:hAnsi="Wingdings" w:hint="default"/>
+      </w:rPr>
+    </w:lvl>
+    <w:lvl w:ilvl="3" w:tplc="100C0001" w:tentative="1">
+      <w:start w:val="1"/>
+      <w:numFmt w:val="bullet"/>
+      <w:lvlText w:val=""/>
+      <w:lvlJc w:val="left"/>
+      <w:pPr>
+        <w:ind w:left="2880" w:hanging="360"/>
+      </w:pPr>
+      <w:rPr>
+        <w:rFonts w:ascii="Symbol" w:hAnsi="Symbol" w:hint="default"/>
+      </w:rPr>
+    </w:lvl>
+    <w:lvl w:ilvl="4" w:tplc="100C0003" w:tentative="1">
+      <w:start w:val="1"/>
+      <w:numFmt w:val="bullet"/>
+      <w:lvlText w:val="o"/>
+      <w:lvlJc w:val="left"/>
+      <w:pPr>
+        <w:ind w:left="3600" w:hanging="360"/>
+      </w:pPr>
+      <w:rPr>
+        <w:rFonts w:ascii="Courier New" w:hAnsi="Courier New" w:cs="Courier New" w:hint="default"/>
+      </w:rPr>
+    </w:lvl>
+    <w:lvl w:ilvl="5" w:tplc="100C0005" w:tentative="1">
+      <w:start w:val="1"/>
+      <w:numFmt w:val="bullet"/>
+      <w:lvlText w:val=""/>
+      <w:lvlJc w:val="left"/>
+      <w:pPr>
+        <w:ind w:left="4320" w:hanging="360"/>
+      </w:pPr>
+      <w:rPr>
+        <w:rFonts w:ascii="Wingdings" w:hAnsi="Wingdings" w:hint="default"/>
+      </w:rPr>
+    </w:lvl>
+    <w:lvl w:ilvl="6" w:tplc="100C0001" w:tentative="1">
+      <w:start w:val="1"/>
+      <w:numFmt w:val="bullet"/>
+      <w:lvlText w:val=""/>
+      <w:lvlJc w:val="left"/>
+      <w:pPr>
+        <w:ind w:left="5040" w:hanging="360"/>
+      </w:pPr>
+      <w:rPr>
+        <w:rFonts w:ascii="Symbol" w:hAnsi="Symbol" w:hint="default"/>
+      </w:rPr>
+    </w:lvl>
+    <w:lvl w:ilvl="7" w:tplc="100C0003" w:tentative="1">
+      <w:start w:val="1"/>
+      <w:numFmt w:val="bullet"/>
+      <w:lvlText w:val="o"/>
+      <w:lvlJc w:val="left"/>
+      <w:pPr>
+        <w:ind w:left="5760" w:hanging="360"/>
+      </w:pPr>
+      <w:rPr>
+        <w:rFonts w:ascii="Courier New" w:hAnsi="Courier New" w:cs="Courier New" w:hint="default"/>
+      </w:rPr>
+    </w:lvl>
+    <w:lvl w:ilvl="8" w:tplc="100C0005" w:tentative="1">
+      <w:start w:val="1"/>
+      <w:numFmt w:val="bullet"/>
+      <w:lvlText w:val=""/>
+      <w:lvlJc w:val="left"/>
+      <w:pPr>
+        <w:ind w:left="6480" w:hanging="360"/>
+      </w:pPr>
+      <w:rPr>
+        <w:rFonts w:ascii="Wingdings" w:hAnsi="Wingdings" w:hint="default"/>
+      </w:rPr>
+    </w:lvl>
+  </w:abstractNum>
+  <w:abstractNum w:abstractNumId="8" w15:restartNumberingAfterBreak="0">
+    <w:nsid w:val="67D63A06"/>
+    <w:multiLevelType w:val="hybridMultilevel"/>
+    <w:tmpl w:val="94005742"/>
+    <w:lvl w:ilvl="0" w:tplc="100C000F">
+      <w:start w:val="1"/>
+      <w:numFmt w:val="decimal"/>
+      <w:lvlText w:val="%1."/>
+      <w:lvlJc w:val="left"/>
+      <w:pPr>
+        <w:ind w:left="720" w:hanging="360"/>
+      </w:pPr>
+      <w:rPr>
+        <w:rFonts w:hint="default"/>
+      </w:rPr>
+    </w:lvl>
+    <w:lvl w:ilvl="1" w:tplc="100C0019" w:tentative="1">
+      <w:start w:val="1"/>
+      <w:numFmt w:val="lowerLetter"/>
+      <w:lvlText w:val="%2."/>
+      <w:lvlJc w:val="left"/>
+      <w:pPr>
+        <w:ind w:left="1440" w:hanging="360"/>
+      </w:pPr>
+    </w:lvl>
+    <w:lvl w:ilvl="2" w:tplc="100C001B" w:tentative="1">
+      <w:start w:val="1"/>
+      <w:numFmt w:val="lowerRoman"/>
+      <w:lvlText w:val="%3."/>
+      <w:lvlJc w:val="right"/>
+      <w:pPr>
+        <w:ind w:left="2160" w:hanging="180"/>
+      </w:pPr>
+    </w:lvl>
+    <w:lvl w:ilvl="3" w:tplc="100C000F" w:tentative="1">
+      <w:start w:val="1"/>
+      <w:numFmt w:val="decimal"/>
+      <w:lvlText w:val="%4."/>
+      <w:lvlJc w:val="left"/>
+      <w:pPr>
+        <w:ind w:left="2880" w:hanging="360"/>
+      </w:pPr>
+    </w:lvl>
+    <w:lvl w:ilvl="4" w:tplc="100C0019" w:tentative="1">
+      <w:start w:val="1"/>
+      <w:numFmt w:val="lowerLetter"/>
+      <w:lvlText w:val="%5."/>
+      <w:lvlJc w:val="left"/>
+      <w:pPr>
+        <w:ind w:left="3600" w:hanging="360"/>
+      </w:pPr>
+    </w:lvl>
+    <w:lvl w:ilvl="5" w:tplc="100C001B" w:tentative="1">
+      <w:start w:val="1"/>
+      <w:numFmt w:val="lowerRoman"/>
+      <w:lvlText w:val="%6."/>
+      <w:lvlJc w:val="right"/>
+      <w:pPr>
+        <w:ind w:left="4320" w:hanging="180"/>
+      </w:pPr>
+    </w:lvl>
+    <w:lvl w:ilvl="6" w:tplc="100C000F" w:tentative="1">
+      <w:start w:val="1"/>
+      <w:numFmt w:val="decimal"/>
+      <w:lvlText w:val="%7."/>
+      <w:lvlJc w:val="left"/>
+      <w:pPr>
+        <w:ind w:left="5040" w:hanging="360"/>
+      </w:pPr>
+    </w:lvl>
+    <w:lvl w:ilvl="7" w:tplc="100C0019" w:tentative="1">
+      <w:start w:val="1"/>
+      <w:numFmt w:val="lowerLetter"/>
+      <w:lvlText w:val="%8."/>
+      <w:lvlJc w:val="left"/>
+      <w:pPr>
+        <w:ind w:left="5760" w:hanging="360"/>
+      </w:pPr>
+    </w:lvl>
+    <w:lvl w:ilvl="8" w:tplc="100C001B" w:tentative="1">
+      <w:start w:val="1"/>
+      <w:numFmt w:val="lowerRoman"/>
+      <w:lvlText w:val="%9."/>
+      <w:lvlJc w:val="right"/>
+      <w:pPr>
+        <w:ind w:left="6480" w:hanging="180"/>
+      </w:pPr>
+    </w:lvl>
+  </w:abstractNum>
+  <w:abstractNum w:abstractNumId="9" w15:restartNumberingAfterBreak="0">
     <w:nsid w:val="7B193736"/>
     <w:multiLevelType w:val="multilevel"/>
     <w:tmpl w:val="3E0A631E"/>
@@ -1382,13 +4927,67 @@
     </w:lvl>
   </w:abstractNum>
   <w:num w:numId="1">
+    <w:abstractNumId w:val="9"/>
+  </w:num>
+  <w:num w:numId="2">
+    <w:abstractNumId w:val="6"/>
+  </w:num>
+  <w:num w:numId="3">
+    <w:abstractNumId w:val="8"/>
+    <w:lvlOverride w:ilvl="0">
+      <w:startOverride w:val="1"/>
+    </w:lvlOverride>
+    <w:lvlOverride w:ilvl="1">
+      <w:startOverride w:val="1"/>
+    </w:lvlOverride>
+    <w:lvlOverride w:ilvl="2">
+      <w:startOverride w:val="1"/>
+    </w:lvlOverride>
+    <w:lvlOverride w:ilvl="3">
+      <w:startOverride w:val="1"/>
+    </w:lvlOverride>
+    <w:lvlOverride w:ilvl="4">
+      <w:startOverride w:val="1"/>
+    </w:lvlOverride>
+    <w:lvlOverride w:ilvl="5">
+      <w:startOverride w:val="1"/>
+    </w:lvlOverride>
+    <w:lvlOverride w:ilvl="6">
+      <w:startOverride w:val="1"/>
+    </w:lvlOverride>
+    <w:lvlOverride w:ilvl="7">
+      <w:startOverride w:val="1"/>
+    </w:lvlOverride>
+    <w:lvlOverride w:ilvl="8">
+      <w:startOverride w:val="1"/>
+    </w:lvlOverride>
+  </w:num>
+  <w:num w:numId="4">
+    <w:abstractNumId w:val="4"/>
+  </w:num>
+  <w:num w:numId="5">
+    <w:abstractNumId w:val="5"/>
+  </w:num>
+  <w:num w:numId="6">
+    <w:abstractNumId w:val="1"/>
+  </w:num>
+  <w:num w:numId="7">
     <w:abstractNumId w:val="0"/>
+  </w:num>
+  <w:num w:numId="8">
+    <w:abstractNumId w:val="2"/>
+  </w:num>
+  <w:num w:numId="9">
+    <w:abstractNumId w:val="3"/>
+  </w:num>
+  <w:num w:numId="10">
+    <w:abstractNumId w:val="7"/>
   </w:num>
 </w:numbering>
 </file>
 
 <file path=word/styles.xml><?xml version="1.0" encoding="utf-8"?>
-<w:styles xmlns:mc="http://schemas.openxmlformats.org/markup-compatibility/2006" xmlns:r="http://schemas.openxmlformats.org/officeDocument/2006/relationships" xmlns:w="http://schemas.openxmlformats.org/wordprocessingml/2006/main" xmlns:w14="http://schemas.microsoft.com/office/word/2010/wordml" xmlns:w15="http://schemas.microsoft.com/office/word/2012/wordml" xmlns:w16se="http://schemas.microsoft.com/office/word/2015/wordml/symex" mc:Ignorable="w14 w15 w16se">
+<w:styles xmlns:mc="http://schemas.openxmlformats.org/markup-compatibility/2006" xmlns:r="http://schemas.openxmlformats.org/officeDocument/2006/relationships" xmlns:w="http://schemas.openxmlformats.org/wordprocessingml/2006/main" xmlns:w14="http://schemas.microsoft.com/office/word/2010/wordml" xmlns:w15="http://schemas.microsoft.com/office/word/2012/wordml" xmlns:w16cid="http://schemas.microsoft.com/office/word/2016/wordml/cid" xmlns:w16se="http://schemas.microsoft.com/office/word/2015/wordml/symex" mc:Ignorable="w14 w15 w16se w16cid">
   <w:docDefaults>
     <w:rPrDefault>
       <w:rPr>
@@ -1404,7 +5003,7 @@
       </w:pPr>
     </w:pPrDefault>
   </w:docDefaults>
-  <w:latentStyles w:defLockedState="0" w:defUIPriority="99" w:defSemiHidden="0" w:defUnhideWhenUsed="0" w:defQFormat="0" w:count="371">
+  <w:latentStyles w:defLockedState="0" w:defUIPriority="99" w:defSemiHidden="0" w:defUnhideWhenUsed="0" w:defQFormat="0" w:count="376">
     <w:lsdException w:name="Normal" w:uiPriority="0" w:qFormat="1"/>
     <w:lsdException w:name="heading 1" w:uiPriority="0" w:qFormat="1"/>
     <w:lsdException w:name="heading 2" w:semiHidden="1" w:uiPriority="0" w:unhideWhenUsed="1" w:qFormat="1"/>
@@ -1510,7 +5109,6 @@
     <w:lsdException w:name="HTML Sample" w:semiHidden="1" w:unhideWhenUsed="1"/>
     <w:lsdException w:name="HTML Typewriter" w:semiHidden="1" w:unhideWhenUsed="1"/>
     <w:lsdException w:name="HTML Variable" w:semiHidden="1" w:unhideWhenUsed="1"/>
-    <w:lsdException w:name="Normal Table" w:semiHidden="1" w:unhideWhenUsed="1"/>
     <w:lsdException w:name="annotation subject" w:semiHidden="1" w:unhideWhenUsed="1"/>
     <w:lsdException w:name="No List" w:semiHidden="1" w:unhideWhenUsed="1"/>
     <w:lsdException w:name="Outline List 1" w:semiHidden="1" w:unhideWhenUsed="1"/>
@@ -1553,11 +5151,8 @@
     <w:lsdException w:name="Table Contemporary" w:semiHidden="1" w:unhideWhenUsed="1"/>
     <w:lsdException w:name="Table Elegant" w:semiHidden="1" w:unhideWhenUsed="1"/>
     <w:lsdException w:name="Table Professional" w:semiHidden="1" w:unhideWhenUsed="1"/>
-    <w:lsdException w:name="Table Subtle 1" w:semiHidden="1" w:unhideWhenUsed="1"/>
     <w:lsdException w:name="Table Subtle 2" w:semiHidden="1" w:unhideWhenUsed="1"/>
     <w:lsdException w:name="Table Web 1" w:semiHidden="1" w:unhideWhenUsed="1"/>
-    <w:lsdException w:name="Table Web 2" w:semiHidden="1" w:unhideWhenUsed="1"/>
-    <w:lsdException w:name="Table Web 3" w:semiHidden="1" w:unhideWhenUsed="1"/>
     <w:lsdException w:name="Balloon Text" w:semiHidden="1" w:unhideWhenUsed="1"/>
     <w:lsdException w:name="Table Grid" w:uiPriority="39"/>
     <w:lsdException w:name="Table Theme" w:semiHidden="1" w:unhideWhenUsed="1"/>
@@ -1776,6 +5371,11 @@
     <w:lsdException w:name="List Table 5 Dark Accent 6" w:uiPriority="50"/>
     <w:lsdException w:name="List Table 6 Colorful Accent 6" w:uiPriority="51"/>
     <w:lsdException w:name="List Table 7 Colorful Accent 6" w:uiPriority="52"/>
+    <w:lsdException w:name="Mention" w:semiHidden="1" w:unhideWhenUsed="1"/>
+    <w:lsdException w:name="Smart Hyperlink" w:semiHidden="1" w:unhideWhenUsed="1"/>
+    <w:lsdException w:name="Hashtag" w:semiHidden="1" w:unhideWhenUsed="1"/>
+    <w:lsdException w:name="Unresolved Mention" w:semiHidden="1" w:unhideWhenUsed="1"/>
+    <w:lsdException w:name="Smart Link" w:semiHidden="1" w:unhideWhenUsed="1"/>
   </w:latentStyles>
   <w:style w:type="paragraph" w:default="1" w:styleId="Normal">
     <w:name w:val="Normal"/>
@@ -2130,6 +5730,78 @@
       <w:lang w:val="en-GB" w:eastAsia="en-US"/>
     </w:rPr>
   </w:style>
+  <w:style w:type="paragraph" w:styleId="TM1">
+    <w:name w:val="toc 1"/>
+    <w:basedOn w:val="Normal"/>
+    <w:next w:val="Normal"/>
+    <w:autoRedefine/>
+    <w:uiPriority w:val="39"/>
+    <w:rsid w:val="006B6AA4"/>
+    <w:pPr>
+      <w:tabs>
+        <w:tab w:val="left" w:pos="400"/>
+        <w:tab w:val="right" w:leader="dot" w:pos="9062"/>
+      </w:tabs>
+      <w:spacing w:before="240"/>
+    </w:pPr>
+    <w:rPr>
+      <w:noProof/>
+    </w:rPr>
+  </w:style>
+  <w:style w:type="paragraph" w:styleId="TM2">
+    <w:name w:val="toc 2"/>
+    <w:basedOn w:val="Normal"/>
+    <w:next w:val="Normal"/>
+    <w:autoRedefine/>
+    <w:uiPriority w:val="39"/>
+    <w:rsid w:val="006B6AA4"/>
+    <w:pPr>
+      <w:ind w:left="200"/>
+    </w:pPr>
+  </w:style>
+  <w:style w:type="paragraph" w:styleId="TM3">
+    <w:name w:val="toc 3"/>
+    <w:basedOn w:val="Normal"/>
+    <w:next w:val="Normal"/>
+    <w:autoRedefine/>
+    <w:uiPriority w:val="39"/>
+    <w:rsid w:val="006B6AA4"/>
+    <w:pPr>
+      <w:ind w:left="400"/>
+    </w:pPr>
+  </w:style>
+  <w:style w:type="character" w:styleId="Lienhypertexte">
+    <w:name w:val="Hyperlink"/>
+    <w:uiPriority w:val="99"/>
+    <w:rsid w:val="006B6AA4"/>
+    <w:rPr>
+      <w:color w:val="0000FF"/>
+      <w:u w:val="single"/>
+    </w:rPr>
+  </w:style>
+  <w:style w:type="paragraph" w:customStyle="1" w:styleId="Help">
+    <w:name w:val="Help"/>
+    <w:basedOn w:val="Normal"/>
+    <w:rsid w:val="006B6AA4"/>
+    <w:rPr>
+      <w:i/>
+      <w:iCs/>
+      <w:color w:val="548DD4"/>
+      <w:szCs w:val="14"/>
+    </w:rPr>
+  </w:style>
+  <w:style w:type="character" w:styleId="Mentionnonrsolue">
+    <w:name w:val="Unresolved Mention"/>
+    <w:basedOn w:val="Policepardfaut"/>
+    <w:uiPriority w:val="99"/>
+    <w:semiHidden/>
+    <w:unhideWhenUsed/>
+    <w:rsid w:val="00C6064F"/>
+    <w:rPr>
+      <w:color w:val="605E5C"/>
+      <w:shd w:val="clear" w:color="auto" w:fill="E1DFDD"/>
+    </w:rPr>
+  </w:style>
 </w:styles>
 </file>
 

</xml_diff>